<commit_message>
yA SE PUEDE DERCARGAR LOS REPORTES
</commit_message>
<xml_diff>
--- a/public/salida.docx
+++ b/public/salida.docx
@@ -1,10 +1,10 @@
 
 <file path=word/document.xml><?xml version="1.0" encoding="utf-8"?>
-<w:document xmlns:wpc="http://schemas.microsoft.com/office/word/2010/wordprocessingCanvas" xmlns:mc="http://schemas.openxmlformats.org/markup-compatibility/2006" xmlns:o="urn:schemas-microsoft-com:office:office" xmlns:r="http://schemas.openxmlformats.org/officeDocument/2006/relationships" xmlns:m="http://schemas.openxmlformats.org/officeDocument/2006/math" xmlns:v="urn:schemas-microsoft-com:vml" xmlns:wp14="http://schemas.microsoft.com/office/word/2010/wordprocessingDrawing" xmlns:wp="http://schemas.openxmlformats.org/drawingml/2006/wordprocessingDrawing" xmlns:w="http://schemas.openxmlformats.org/wordprocessingml/2006/main" xmlns:w14="http://schemas.microsoft.com/office/word/2010/wordml" xmlns:w10="urn:schemas-microsoft-com:office:word" xmlns:w15="http://schemas.microsoft.com/office/word/2012/wordml" xmlns:wpg="http://schemas.microsoft.com/office/word/2010/wordprocessingGroup" xmlns:wpi="http://schemas.microsoft.com/office/word/2010/wordprocessingInk" xmlns:wne="http://schemas.microsoft.com/office/word/2006/wordml" xmlns:wps="http://schemas.microsoft.com/office/word/2010/wordprocessingShape" xmlns:wpsCustomData="http://www.wps.cn/officeDocument/2013/wpsCustomData" mc:Ignorable="w14 w15 wp14">
+<w:document xmlns:wpc="http://schemas.microsoft.com/office/word/2010/wordprocessingCanvas" xmlns:cx="http://schemas.microsoft.com/office/drawing/2014/chartex" xmlns:mc="http://schemas.openxmlformats.org/markup-compatibility/2006" xmlns:o="urn:schemas-microsoft-com:office:office" xmlns:r="http://schemas.openxmlformats.org/officeDocument/2006/relationships" xmlns:m="http://schemas.openxmlformats.org/officeDocument/2006/math" xmlns:v="urn:schemas-microsoft-com:vml" xmlns:wp14="http://schemas.microsoft.com/office/word/2010/wordprocessingDrawing" xmlns:wp="http://schemas.openxmlformats.org/drawingml/2006/wordprocessingDrawing" xmlns:w10="urn:schemas-microsoft-com:office:word" xmlns:w="http://schemas.openxmlformats.org/wordprocessingml/2006/main" xmlns:w14="http://schemas.microsoft.com/office/word/2010/wordml" xmlns:w15="http://schemas.microsoft.com/office/word/2012/wordml" xmlns:w16se="http://schemas.microsoft.com/office/word/2015/wordml/symex" xmlns:wpg="http://schemas.microsoft.com/office/word/2010/wordprocessingGroup" xmlns:wpi="http://schemas.microsoft.com/office/word/2010/wordprocessingInk" xmlns:wne="http://schemas.microsoft.com/office/word/2006/wordml" xmlns:wps="http://schemas.microsoft.com/office/word/2010/wordprocessingShape" mc:Ignorable="w14 w15 w16se wp14">
   <w:body>
     <w:p>
       <w:pPr>
-        <w:pStyle w:val="2"/>
+        <w:pStyle w:val="Ttulo1"/>
         <w:spacing w:after="442" w:line="260" w:lineRule="auto"/>
         <w:ind w:left="18" w:right="2"/>
         <w:rPr>
@@ -14,7 +14,7 @@
     </w:p>
     <w:p>
       <w:pPr>
-        <w:pStyle w:val="2"/>
+        <w:pStyle w:val="Ttulo1"/>
         <w:spacing w:after="442" w:line="260" w:lineRule="auto"/>
         <w:ind w:left="18" w:right="2"/>
         <w:rPr>
@@ -22,6 +22,10 @@
         </w:rPr>
       </w:pPr>
       <w:r>
+        <w:rPr>
+          <w:noProof/>
+          <w:lang w:val="es-MX" w:eastAsia="es-MX"/>
+        </w:rPr>
         <mc:AlternateContent>
           <mc:Choice Requires="wps">
             <w:drawing>
@@ -63,7 +67,7 @@
                         <w:txbxContent>
                           <w:p>
                             <w:pPr>
-                              <w:pStyle w:val="2"/>
+                              <w:pStyle w:val="Ttulo1"/>
                               <w:spacing w:after="442" w:line="260" w:lineRule="auto"/>
                               <w:ind w:left="18" w:right="2"/>
                               <w:rPr>
@@ -99,7 +103,7 @@
               </wp:anchor>
             </w:drawing>
           </mc:Choice>
-          <mc:Fallback>
+          <mc:Fallback xmlns:wpsCustomData="http://www.wps.cn/officeDocument/2013/wpsCustomData">
             <w:pict>
               <v:shape id="Cuadro de texto 2" o:spid="_x0000_s1026" o:spt="202" type="#_x0000_t202" style="position:absolute;left:0pt;margin-left:25.6pt;margin-top:-18.75pt;height:50.25pt;width:410.1pt;z-index:-251656192;mso-width-relative:page;mso-height-relative:page;" fillcolor="#FCFCFC [3212]" filled="t" stroked="t" coordsize="21600,21600" o:gfxdata="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">
                 <v:fill on="t" focussize="0,0"/>
@@ -143,6 +147,10 @@
         </mc:AlternateContent>
       </w:r>
       <w:r>
+        <w:rPr>
+          <w:noProof/>
+          <w:lang w:val="es-MX" w:eastAsia="es-MX"/>
+        </w:rPr>
         <w:drawing>
           <wp:anchor distT="0" distB="0" distL="114300" distR="114300" simplePos="0" relativeHeight="251658240" behindDoc="1" locked="0" layoutInCell="1" allowOverlap="0">
             <wp:simplePos x="0" y="0"/>
@@ -165,7 +173,7 @@
                     <pic:cNvPicPr/>
                   </pic:nvPicPr>
                   <pic:blipFill>
-                    <a:blip r:embed="rId4"/>
+                    <a:blip r:embed="rId5"/>
                     <a:stretch>
                       <a:fillRect/>
                     </a:stretch>
@@ -189,10 +197,10 @@
     <w:p>
       <w:pPr>
         <w:pBdr>
-          <w:top w:val="single" w:color="000000" w:sz="14" w:space="0"/>
-          <w:left w:val="single" w:color="000000" w:sz="14" w:space="0"/>
-          <w:bottom w:val="single" w:color="000000" w:sz="14" w:space="0"/>
-          <w:right w:val="single" w:color="000000" w:sz="14" w:space="0"/>
+          <w:top w:val="single" w:sz="14" w:space="0" w:color="000000"/>
+          <w:left w:val="single" w:sz="14" w:space="0" w:color="000000"/>
+          <w:bottom w:val="single" w:sz="14" w:space="0" w:color="000000"/>
+          <w:right w:val="single" w:sz="14" w:space="0" w:color="000000"/>
         </w:pBdr>
         <w:spacing w:after="32"/>
         <w:ind w:left="9"/>
@@ -252,12 +260,6 @@
           <w:lang w:val="es-MX"/>
         </w:rPr>
         <w:tab/>
-      </w:r>
-      <w:r>
-        <w:rPr>
-          <w:sz w:val="21"/>
-          <w:lang w:val="es-MX"/>
-        </w:rPr>
         <w:t xml:space="preserve"> RECURSO: </w:t>
       </w:r>
     </w:p>
@@ -279,16 +281,15 @@
     </w:p>
     <w:tbl>
       <w:tblPr>
-        <w:tblStyle w:val="8"/>
+        <w:tblStyle w:val="TableGrid"/>
         <w:tblW w:w="8486" w:type="dxa"/>
         <w:tblInd w:w="-35" w:type="dxa"/>
         <w:tblLayout w:type="fixed"/>
         <w:tblCellMar>
-          <w:top w:w="0" w:type="dxa"/>
           <w:left w:w="32" w:type="dxa"/>
-          <w:bottom w:w="0" w:type="dxa"/>
           <w:right w:w="115" w:type="dxa"/>
         </w:tblCellMar>
+        <w:tblLook w:val="04A0" w:firstRow="1" w:lastRow="0" w:firstColumn="1" w:lastColumn="0" w:noHBand="0" w:noVBand="1"/>
       </w:tblPr>
       <w:tblGrid>
         <w:gridCol w:w="4849"/>
@@ -298,7 +299,7 @@
       </w:tblGrid>
       <w:tr>
         <w:trPr>
-          <w:trHeight w:val="240" w:hRule="atLeast"/>
+          <w:trHeight w:val="240"/>
         </w:trPr>
         <w:tc>
           <w:tcPr>
@@ -306,7 +307,7 @@
             <w:tcBorders>
               <w:top w:val="nil"/>
               <w:left w:val="nil"/>
-              <w:bottom w:val="single" w:color="000000" w:sz="14" w:space="0"/>
+              <w:bottom w:val="single" w:sz="14" w:space="0" w:color="000000"/>
               <w:right w:val="nil"/>
             </w:tcBorders>
           </w:tcPr>
@@ -334,7 +335,7 @@
             <w:tcBorders>
               <w:top w:val="nil"/>
               <w:left w:val="nil"/>
-              <w:bottom w:val="single" w:color="000000" w:sz="14" w:space="0"/>
+              <w:bottom w:val="single" w:sz="14" w:space="0" w:color="000000"/>
               <w:right w:val="nil"/>
             </w:tcBorders>
           </w:tcPr>
@@ -362,7 +363,7 @@
             <w:tcBorders>
               <w:top w:val="nil"/>
               <w:left w:val="nil"/>
-              <w:bottom w:val="single" w:color="000000" w:sz="14" w:space="0"/>
+              <w:bottom w:val="single" w:sz="14" w:space="0" w:color="000000"/>
               <w:right w:val="nil"/>
             </w:tcBorders>
           </w:tcPr>
@@ -390,7 +391,7 @@
             <w:tcBorders>
               <w:top w:val="nil"/>
               <w:left w:val="nil"/>
-              <w:bottom w:val="single" w:color="000000" w:sz="14" w:space="0"/>
+              <w:bottom w:val="single" w:sz="14" w:space="0" w:color="000000"/>
               <w:right w:val="nil"/>
             </w:tcBorders>
           </w:tcPr>
@@ -415,16 +416,16 @@
       </w:tr>
       <w:tr>
         <w:trPr>
-          <w:trHeight w:val="286" w:hRule="atLeast"/>
+          <w:trHeight w:val="286"/>
         </w:trPr>
         <w:tc>
           <w:tcPr>
             <w:tcW w:w="4849" w:type="dxa"/>
             <w:tcBorders>
-              <w:top w:val="single" w:color="000000" w:sz="14" w:space="0"/>
-              <w:left w:val="single" w:color="000000" w:sz="14" w:space="0"/>
-              <w:bottom w:val="single" w:color="000000" w:sz="14" w:space="0"/>
-              <w:right w:val="single" w:color="000000" w:sz="14" w:space="0"/>
+              <w:top w:val="single" w:sz="14" w:space="0" w:color="000000"/>
+              <w:left w:val="single" w:sz="14" w:space="0" w:color="000000"/>
+              <w:bottom w:val="single" w:sz="14" w:space="0" w:color="000000"/>
+              <w:right w:val="single" w:sz="14" w:space="0" w:color="000000"/>
             </w:tcBorders>
           </w:tcPr>
           <w:p>
@@ -441,10 +442,10 @@
           <w:tcPr>
             <w:tcW w:w="1212" w:type="dxa"/>
             <w:tcBorders>
-              <w:top w:val="single" w:color="000000" w:sz="14" w:space="0"/>
-              <w:left w:val="single" w:color="000000" w:sz="14" w:space="0"/>
-              <w:bottom w:val="single" w:color="000000" w:sz="14" w:space="0"/>
-              <w:right w:val="single" w:color="000000" w:sz="14" w:space="0"/>
+              <w:top w:val="single" w:sz="14" w:space="0" w:color="000000"/>
+              <w:left w:val="single" w:sz="14" w:space="0" w:color="000000"/>
+              <w:bottom w:val="single" w:sz="14" w:space="0" w:color="000000"/>
+              <w:right w:val="single" w:sz="14" w:space="0" w:color="000000"/>
             </w:tcBorders>
           </w:tcPr>
           <w:p>
@@ -466,10 +467,10 @@
           <w:tcPr>
             <w:tcW w:w="1213" w:type="dxa"/>
             <w:tcBorders>
-              <w:top w:val="single" w:color="000000" w:sz="14" w:space="0"/>
-              <w:left w:val="single" w:color="000000" w:sz="14" w:space="0"/>
-              <w:bottom w:val="single" w:color="000000" w:sz="14" w:space="0"/>
-              <w:right w:val="single" w:color="000000" w:sz="14" w:space="0"/>
+              <w:top w:val="single" w:sz="14" w:space="0" w:color="000000"/>
+              <w:left w:val="single" w:sz="14" w:space="0" w:color="000000"/>
+              <w:bottom w:val="single" w:sz="14" w:space="0" w:color="000000"/>
+              <w:right w:val="single" w:sz="14" w:space="0" w:color="000000"/>
             </w:tcBorders>
           </w:tcPr>
           <w:p>
@@ -491,10 +492,10 @@
           <w:tcPr>
             <w:tcW w:w="1212" w:type="dxa"/>
             <w:tcBorders>
-              <w:top w:val="single" w:color="000000" w:sz="14" w:space="0"/>
-              <w:left w:val="single" w:color="000000" w:sz="14" w:space="0"/>
-              <w:bottom w:val="single" w:color="000000" w:sz="14" w:space="0"/>
-              <w:right w:val="single" w:color="000000" w:sz="14" w:space="0"/>
+              <w:top w:val="single" w:sz="14" w:space="0" w:color="000000"/>
+              <w:left w:val="single" w:sz="14" w:space="0" w:color="000000"/>
+              <w:bottom w:val="single" w:sz="14" w:space="0" w:color="000000"/>
+              <w:right w:val="single" w:sz="14" w:space="0" w:color="000000"/>
             </w:tcBorders>
           </w:tcPr>
           <w:p>
@@ -515,15 +516,15 @@
       </w:tr>
       <w:tr>
         <w:trPr>
-          <w:trHeight w:val="286" w:hRule="atLeast"/>
+          <w:trHeight w:val="286"/>
         </w:trPr>
         <w:tc>
           <w:tcPr>
             <w:tcW w:w="4849" w:type="dxa"/>
             <w:tcBorders>
-              <w:top w:val="single" w:color="000000" w:sz="14" w:space="0"/>
+              <w:top w:val="single" w:sz="14" w:space="0" w:color="000000"/>
               <w:left w:val="nil"/>
-              <w:bottom w:val="single" w:color="000000" w:sz="14" w:space="0"/>
+              <w:bottom w:val="single" w:sz="14" w:space="0" w:color="000000"/>
               <w:right w:val="nil"/>
             </w:tcBorders>
           </w:tcPr>
@@ -540,9 +541,9 @@
           <w:tcPr>
             <w:tcW w:w="1212" w:type="dxa"/>
             <w:tcBorders>
-              <w:top w:val="single" w:color="000000" w:sz="14" w:space="0"/>
+              <w:top w:val="single" w:sz="14" w:space="0" w:color="000000"/>
               <w:left w:val="nil"/>
-              <w:bottom w:val="single" w:color="000000" w:sz="14" w:space="0"/>
+              <w:bottom w:val="single" w:sz="14" w:space="0" w:color="000000"/>
               <w:right w:val="nil"/>
             </w:tcBorders>
           </w:tcPr>
@@ -559,9 +560,9 @@
           <w:tcPr>
             <w:tcW w:w="1213" w:type="dxa"/>
             <w:tcBorders>
-              <w:top w:val="single" w:color="000000" w:sz="14" w:space="0"/>
+              <w:top w:val="single" w:sz="14" w:space="0" w:color="000000"/>
               <w:left w:val="nil"/>
-              <w:bottom w:val="single" w:color="000000" w:sz="14" w:space="0"/>
+              <w:bottom w:val="single" w:sz="14" w:space="0" w:color="000000"/>
               <w:right w:val="nil"/>
             </w:tcBorders>
           </w:tcPr>
@@ -578,9 +579,9 @@
           <w:tcPr>
             <w:tcW w:w="1212" w:type="dxa"/>
             <w:tcBorders>
-              <w:top w:val="single" w:color="000000" w:sz="14" w:space="0"/>
+              <w:top w:val="single" w:sz="14" w:space="0" w:color="000000"/>
               <w:left w:val="nil"/>
-              <w:bottom w:val="single" w:color="000000" w:sz="14" w:space="0"/>
+              <w:bottom w:val="single" w:sz="14" w:space="0" w:color="000000"/>
               <w:right w:val="nil"/>
             </w:tcBorders>
           </w:tcPr>
@@ -596,16 +597,16 @@
       </w:tr>
       <w:tr>
         <w:trPr>
-          <w:trHeight w:val="286" w:hRule="atLeast"/>
+          <w:trHeight w:val="286"/>
         </w:trPr>
         <w:tc>
           <w:tcPr>
             <w:tcW w:w="4849" w:type="dxa"/>
             <w:tcBorders>
-              <w:top w:val="single" w:color="000000" w:sz="14" w:space="0"/>
-              <w:left w:val="single" w:color="000000" w:sz="14" w:space="0"/>
-              <w:bottom w:val="single" w:color="000000" w:sz="14" w:space="0"/>
-              <w:right w:val="single" w:color="000000" w:sz="14" w:space="0"/>
+              <w:top w:val="single" w:sz="14" w:space="0" w:color="000000"/>
+              <w:left w:val="single" w:sz="14" w:space="0" w:color="000000"/>
+              <w:bottom w:val="single" w:sz="14" w:space="0" w:color="000000"/>
+              <w:right w:val="single" w:sz="14" w:space="0" w:color="000000"/>
             </w:tcBorders>
           </w:tcPr>
           <w:p>
@@ -628,9 +629,9 @@
           <w:tcPr>
             <w:tcW w:w="1212" w:type="dxa"/>
             <w:tcBorders>
-              <w:top w:val="single" w:color="000000" w:sz="14" w:space="0"/>
-              <w:left w:val="single" w:color="000000" w:sz="14" w:space="0"/>
-              <w:bottom w:val="single" w:color="000000" w:sz="14" w:space="0"/>
+              <w:top w:val="single" w:sz="14" w:space="0" w:color="000000"/>
+              <w:left w:val="single" w:sz="14" w:space="0" w:color="000000"/>
+              <w:bottom w:val="single" w:sz="14" w:space="0" w:color="000000"/>
               <w:right w:val="nil"/>
             </w:tcBorders>
           </w:tcPr>
@@ -654,9 +655,9 @@
           <w:tcPr>
             <w:tcW w:w="1213" w:type="dxa"/>
             <w:tcBorders>
-              <w:top w:val="single" w:color="000000" w:sz="14" w:space="0"/>
+              <w:top w:val="single" w:sz="14" w:space="0" w:color="000000"/>
               <w:left w:val="nil"/>
-              <w:bottom w:val="single" w:color="000000" w:sz="14" w:space="0"/>
+              <w:bottom w:val="single" w:sz="14" w:space="0" w:color="000000"/>
               <w:right w:val="nil"/>
             </w:tcBorders>
           </w:tcPr>
@@ -670,10 +671,10 @@
           <w:tcPr>
             <w:tcW w:w="1212" w:type="dxa"/>
             <w:tcBorders>
-              <w:top w:val="single" w:color="000000" w:sz="14" w:space="0"/>
+              <w:top w:val="single" w:sz="14" w:space="0" w:color="000000"/>
               <w:left w:val="nil"/>
-              <w:bottom w:val="single" w:color="000000" w:sz="14" w:space="0"/>
-              <w:right w:val="single" w:color="000000" w:sz="14" w:space="0"/>
+              <w:bottom w:val="single" w:sz="14" w:space="0" w:color="000000"/>
+              <w:right w:val="single" w:sz="14" w:space="0" w:color="000000"/>
             </w:tcBorders>
           </w:tcPr>
           <w:p>
@@ -686,7 +687,7 @@
     </w:tbl>
     <w:p>
       <w:pPr>
-        <w:pStyle w:val="2"/>
+        <w:pStyle w:val="Ttulo1"/>
         <w:ind w:left="15" w:right="2"/>
       </w:pPr>
       <w:r>
@@ -695,16 +696,16 @@
     </w:p>
     <w:tbl>
       <w:tblPr>
-        <w:tblStyle w:val="8"/>
+        <w:tblStyle w:val="TableGrid"/>
         <w:tblW w:w="8486" w:type="dxa"/>
         <w:tblInd w:w="-35" w:type="dxa"/>
         <w:tblLayout w:type="fixed"/>
         <w:tblCellMar>
           <w:top w:w="46" w:type="dxa"/>
           <w:left w:w="167" w:type="dxa"/>
-          <w:bottom w:w="0" w:type="dxa"/>
           <w:right w:w="115" w:type="dxa"/>
         </w:tblCellMar>
+        <w:tblLook w:val="04A0" w:firstRow="1" w:lastRow="0" w:firstColumn="1" w:lastColumn="0" w:noHBand="0" w:noVBand="1"/>
       </w:tblPr>
       <w:tblGrid>
         <w:gridCol w:w="1212"/>
@@ -714,15 +715,15 @@
       </w:tblGrid>
       <w:tr>
         <w:trPr>
-          <w:trHeight w:val="286" w:hRule="atLeast"/>
+          <w:trHeight w:val="286"/>
         </w:trPr>
         <w:tc>
           <w:tcPr>
             <w:tcW w:w="1212" w:type="dxa"/>
             <w:tcBorders>
-              <w:top w:val="single" w:color="000000" w:sz="14" w:space="0"/>
-              <w:left w:val="single" w:color="000000" w:sz="14" w:space="0"/>
-              <w:bottom w:val="single" w:color="000000" w:sz="14" w:space="0"/>
+              <w:top w:val="single" w:sz="14" w:space="0" w:color="000000"/>
+              <w:left w:val="single" w:sz="14" w:space="0" w:color="000000"/>
+              <w:bottom w:val="single" w:sz="14" w:space="0" w:color="000000"/>
               <w:right w:val="nil"/>
             </w:tcBorders>
           </w:tcPr>
@@ -736,9 +737,9 @@
           <w:tcPr>
             <w:tcW w:w="3941" w:type="dxa"/>
             <w:tcBorders>
-              <w:top w:val="single" w:color="000000" w:sz="14" w:space="0"/>
+              <w:top w:val="single" w:sz="14" w:space="0" w:color="000000"/>
               <w:left w:val="nil"/>
-              <w:bottom w:val="single" w:color="000000" w:sz="14" w:space="0"/>
+              <w:bottom w:val="single" w:sz="14" w:space="0" w:color="000000"/>
               <w:right w:val="nil"/>
             </w:tcBorders>
           </w:tcPr>
@@ -747,7 +748,7 @@
               <w:spacing w:after="0" w:line="240" w:lineRule="auto"/>
             </w:pPr>
             <w:r>
-              <w:t xml:space="preserve">                ${area}</w:t>
+              <w:t xml:space="preserve">                COMERCIALIZACION</w:t>
             </w:r>
           </w:p>
         </w:tc>
@@ -755,9 +756,9 @@
           <w:tcPr>
             <w:tcW w:w="1850" w:type="dxa"/>
             <w:tcBorders>
-              <w:top w:val="single" w:color="000000" w:sz="14" w:space="0"/>
+              <w:top w:val="single" w:sz="14" w:space="0" w:color="000000"/>
               <w:left w:val="nil"/>
-              <w:bottom w:val="single" w:color="000000" w:sz="14" w:space="0"/>
+              <w:bottom w:val="single" w:sz="14" w:space="0" w:color="000000"/>
               <w:right w:val="nil"/>
             </w:tcBorders>
           </w:tcPr>
@@ -771,10 +772,10 @@
           <w:tcPr>
             <w:tcW w:w="1483" w:type="dxa"/>
             <w:tcBorders>
-              <w:top w:val="single" w:color="000000" w:sz="14" w:space="0"/>
+              <w:top w:val="single" w:sz="14" w:space="0" w:color="000000"/>
               <w:left w:val="nil"/>
-              <w:bottom w:val="single" w:color="000000" w:sz="14" w:space="0"/>
-              <w:right w:val="single" w:color="000000" w:sz="14" w:space="0"/>
+              <w:bottom w:val="single" w:sz="14" w:space="0" w:color="000000"/>
+              <w:right w:val="single" w:sz="14" w:space="0" w:color="000000"/>
             </w:tcBorders>
           </w:tcPr>
           <w:p>
@@ -786,16 +787,16 @@
       </w:tr>
       <w:tr>
         <w:trPr>
-          <w:trHeight w:val="286" w:hRule="atLeast"/>
+          <w:trHeight w:val="286"/>
         </w:trPr>
         <w:tc>
           <w:tcPr>
             <w:tcW w:w="1212" w:type="dxa"/>
             <w:tcBorders>
-              <w:top w:val="single" w:color="000000" w:sz="14" w:space="0"/>
-              <w:left w:val="single" w:color="000000" w:sz="14" w:space="0"/>
-              <w:bottom w:val="single" w:color="000000" w:sz="14" w:space="0"/>
-              <w:right w:val="single" w:color="000000" w:sz="14" w:space="0"/>
+              <w:top w:val="single" w:sz="14" w:space="0" w:color="000000"/>
+              <w:left w:val="single" w:sz="14" w:space="0" w:color="000000"/>
+              <w:bottom w:val="single" w:sz="14" w:space="0" w:color="000000"/>
+              <w:right w:val="single" w:sz="14" w:space="0" w:color="000000"/>
             </w:tcBorders>
           </w:tcPr>
           <w:p>
@@ -816,10 +817,10 @@
           <w:tcPr>
             <w:tcW w:w="3941" w:type="dxa"/>
             <w:tcBorders>
-              <w:top w:val="single" w:color="000000" w:sz="14" w:space="0"/>
-              <w:left w:val="single" w:color="000000" w:sz="14" w:space="0"/>
-              <w:bottom w:val="single" w:color="000000" w:sz="14" w:space="0"/>
-              <w:right w:val="single" w:color="000000" w:sz="14" w:space="0"/>
+              <w:top w:val="single" w:sz="14" w:space="0" w:color="000000"/>
+              <w:left w:val="single" w:sz="14" w:space="0" w:color="000000"/>
+              <w:bottom w:val="single" w:sz="14" w:space="0" w:color="000000"/>
+              <w:right w:val="single" w:sz="14" w:space="0" w:color="000000"/>
             </w:tcBorders>
           </w:tcPr>
           <w:p>
@@ -840,10 +841,10 @@
           <w:tcPr>
             <w:tcW w:w="1850" w:type="dxa"/>
             <w:tcBorders>
-              <w:top w:val="single" w:color="000000" w:sz="14" w:space="0"/>
-              <w:left w:val="single" w:color="000000" w:sz="14" w:space="0"/>
-              <w:bottom w:val="single" w:color="000000" w:sz="14" w:space="0"/>
-              <w:right w:val="single" w:color="000000" w:sz="14" w:space="0"/>
+              <w:top w:val="single" w:sz="14" w:space="0" w:color="000000"/>
+              <w:left w:val="single" w:sz="14" w:space="0" w:color="000000"/>
+              <w:bottom w:val="single" w:sz="14" w:space="0" w:color="000000"/>
+              <w:right w:val="single" w:sz="14" w:space="0" w:color="000000"/>
             </w:tcBorders>
           </w:tcPr>
           <w:p>
@@ -864,10 +865,10 @@
           <w:tcPr>
             <w:tcW w:w="1483" w:type="dxa"/>
             <w:tcBorders>
-              <w:top w:val="single" w:color="000000" w:sz="14" w:space="0"/>
-              <w:left w:val="single" w:color="000000" w:sz="14" w:space="0"/>
-              <w:bottom w:val="single" w:color="000000" w:sz="14" w:space="0"/>
-              <w:right w:val="single" w:color="000000" w:sz="14" w:space="0"/>
+              <w:top w:val="single" w:sz="14" w:space="0" w:color="000000"/>
+              <w:left w:val="single" w:sz="14" w:space="0" w:color="000000"/>
+              <w:bottom w:val="single" w:sz="14" w:space="0" w:color="000000"/>
+              <w:right w:val="single" w:sz="14" w:space="0" w:color="000000"/>
             </w:tcBorders>
           </w:tcPr>
           <w:p>
@@ -885,16 +886,16 @@
       </w:tr>
       <w:tr>
         <w:trPr>
-          <w:trHeight w:val="397" w:hRule="atLeast"/>
+          <w:trHeight w:val="397"/>
         </w:trPr>
         <w:tc>
           <w:tcPr>
             <w:tcW w:w="1212" w:type="dxa"/>
             <w:tcBorders>
-              <w:top w:val="single" w:color="000000" w:sz="14" w:space="0"/>
-              <w:left w:val="single" w:color="000000" w:sz="8" w:space="0"/>
-              <w:bottom w:val="single" w:color="000000" w:sz="8" w:space="0"/>
-              <w:right w:val="single" w:color="000000" w:sz="8" w:space="0"/>
+              <w:top w:val="single" w:sz="14" w:space="0" w:color="000000"/>
+              <w:left w:val="single" w:sz="8" w:space="0" w:color="000000"/>
+              <w:bottom w:val="single" w:sz="8" w:space="0" w:color="000000"/>
+              <w:right w:val="single" w:sz="8" w:space="0" w:color="000000"/>
             </w:tcBorders>
           </w:tcPr>
           <w:p>
@@ -903,21 +904,37 @@
               <w:jc w:val="both"/>
             </w:pPr>
             <w:r>
-              <w:t xml:space="preserve"> </w:t>
+              <w:t xml:space="preserve">       1</w:t>
             </w:r>
+          </w:p>
+        </w:tc>
+        <w:tc>
+          <w:tcPr>
+            <w:tcW w:w="3941" w:type="dxa"/>
+            <w:tcBorders>
+              <w:top w:val="single" w:sz="14" w:space="0" w:color="000000"/>
+              <w:left w:val="single" w:sz="8" w:space="0" w:color="000000"/>
+              <w:bottom w:val="single" w:sz="8" w:space="0" w:color="000000"/>
+              <w:right w:val="single" w:sz="8" w:space="0" w:color="000000"/>
+            </w:tcBorders>
+          </w:tcPr>
+          <w:p>
+            <w:pPr>
+              <w:spacing w:after="0" w:line="240" w:lineRule="auto"/>
+            </w:pPr>
             <w:r>
-              <w:t>${n0}</w:t>
+              <w:t xml:space="preserve">         omar</w:t>
             </w:r>
           </w:p>
         </w:tc>
         <w:tc>
           <w:tcPr>
-            <w:tcW w:w="3941" w:type="dxa"/>
-            <w:tcBorders>
-              <w:top w:val="single" w:color="000000" w:sz="14" w:space="0"/>
-              <w:left w:val="single" w:color="000000" w:sz="8" w:space="0"/>
-              <w:bottom w:val="single" w:color="000000" w:sz="8" w:space="0"/>
-              <w:right w:val="single" w:color="000000" w:sz="8" w:space="0"/>
+            <w:tcW w:w="1850" w:type="dxa"/>
+            <w:tcBorders>
+              <w:top w:val="single" w:sz="14" w:space="0" w:color="000000"/>
+              <w:left w:val="single" w:sz="8" w:space="0" w:color="000000"/>
+              <w:bottom w:val="single" w:sz="8" w:space="0" w:color="000000"/>
+              <w:right w:val="single" w:sz="8" w:space="0" w:color="000000"/>
             </w:tcBorders>
           </w:tcPr>
           <w:p>
@@ -925,18 +942,18 @@
               <w:spacing w:after="0" w:line="240" w:lineRule="auto"/>
             </w:pPr>
             <w:r>
-              <w:t xml:space="preserve">         ${articulo0}</w:t>
+              <w:t xml:space="preserve"> pieza</w:t>
             </w:r>
           </w:p>
         </w:tc>
         <w:tc>
           <w:tcPr>
-            <w:tcW w:w="1850" w:type="dxa"/>
-            <w:tcBorders>
-              <w:top w:val="single" w:color="000000" w:sz="14" w:space="0"/>
-              <w:left w:val="single" w:color="000000" w:sz="8" w:space="0"/>
-              <w:bottom w:val="single" w:color="000000" w:sz="8" w:space="0"/>
-              <w:right w:val="single" w:color="000000" w:sz="8" w:space="0"/>
+            <w:tcW w:w="1483" w:type="dxa"/>
+            <w:tcBorders>
+              <w:top w:val="single" w:sz="14" w:space="0" w:color="000000"/>
+              <w:left w:val="single" w:sz="8" w:space="0" w:color="000000"/>
+              <w:bottom w:val="single" w:sz="8" w:space="0" w:color="000000"/>
+              <w:right w:val="single" w:sz="8" w:space="0" w:color="000000"/>
             </w:tcBorders>
           </w:tcPr>
           <w:p>
@@ -944,42 +961,23 @@
               <w:spacing w:after="0" w:line="240" w:lineRule="auto"/>
             </w:pPr>
             <w:r>
-              <w:t xml:space="preserve"> ${unidad0}</w:t>
-            </w:r>
-          </w:p>
-        </w:tc>
-        <w:tc>
-          <w:tcPr>
-            <w:tcW w:w="1483" w:type="dxa"/>
-            <w:tcBorders>
-              <w:top w:val="single" w:color="000000" w:sz="14" w:space="0"/>
-              <w:left w:val="single" w:color="000000" w:sz="8" w:space="0"/>
-              <w:bottom w:val="single" w:color="000000" w:sz="8" w:space="0"/>
-              <w:right w:val="single" w:color="000000" w:sz="8" w:space="0"/>
-            </w:tcBorders>
-          </w:tcPr>
-          <w:p>
-            <w:pPr>
-              <w:spacing w:after="0" w:line="240" w:lineRule="auto"/>
-            </w:pPr>
-            <w:r>
-              <w:t>${cant0}</w:t>
+              <w:t>1</w:t>
             </w:r>
           </w:p>
         </w:tc>
       </w:tr>
       <w:tr>
         <w:trPr>
-          <w:trHeight w:val="274" w:hRule="atLeast"/>
+          <w:trHeight w:val="274"/>
         </w:trPr>
         <w:tc>
           <w:tcPr>
             <w:tcW w:w="1212" w:type="dxa"/>
             <w:tcBorders>
-              <w:top w:val="single" w:color="000000" w:sz="8" w:space="0"/>
-              <w:left w:val="single" w:color="000000" w:sz="8" w:space="0"/>
-              <w:bottom w:val="single" w:color="000000" w:sz="8" w:space="0"/>
-              <w:right w:val="single" w:color="000000" w:sz="8" w:space="0"/>
+              <w:top w:val="single" w:sz="8" w:space="0" w:color="000000"/>
+              <w:left w:val="single" w:sz="8" w:space="0" w:color="000000"/>
+              <w:bottom w:val="single" w:sz="8" w:space="0" w:color="000000"/>
+              <w:right w:val="single" w:sz="8" w:space="0" w:color="000000"/>
             </w:tcBorders>
             <w:vAlign w:val="center"/>
           </w:tcPr>
@@ -987,82 +985,91 @@
             <w:pPr>
               <w:spacing w:after="0" w:line="240" w:lineRule="auto"/>
             </w:pPr>
+          </w:p>
+        </w:tc>
+        <w:tc>
+          <w:tcPr>
+            <w:tcW w:w="3941" w:type="dxa"/>
+            <w:tcBorders>
+              <w:top w:val="single" w:sz="8" w:space="0" w:color="000000"/>
+              <w:left w:val="single" w:sz="8" w:space="0" w:color="000000"/>
+              <w:bottom w:val="single" w:sz="8" w:space="0" w:color="000000"/>
+              <w:right w:val="single" w:sz="8" w:space="0" w:color="000000"/>
+            </w:tcBorders>
+          </w:tcPr>
+          <w:p>
+            <w:pPr>
+              <w:spacing w:after="0" w:line="240" w:lineRule="auto"/>
+              <w:jc w:val="both"/>
+            </w:pPr>
             <w:r>
-              <w:t xml:space="preserve"> ${n1}</w:t>
+              <w:t xml:space="preserve">    </w:t>
             </w:r>
           </w:p>
         </w:tc>
         <w:tc>
           <w:tcPr>
-            <w:tcW w:w="3941" w:type="dxa"/>
-            <w:tcBorders>
-              <w:top w:val="single" w:color="000000" w:sz="8" w:space="0"/>
-              <w:left w:val="single" w:color="000000" w:sz="8" w:space="0"/>
-              <w:bottom w:val="single" w:color="000000" w:sz="8" w:space="0"/>
-              <w:right w:val="single" w:color="000000" w:sz="8" w:space="0"/>
-            </w:tcBorders>
-          </w:tcPr>
-          <w:p>
-            <w:pPr>
-              <w:spacing w:after="0" w:line="240" w:lineRule="auto"/>
-              <w:jc w:val="both"/>
-            </w:pPr>
-            <w:r>
-              <w:t xml:space="preserve">         ${articulo1}</w:t>
-            </w:r>
-          </w:p>
-        </w:tc>
-        <w:tc>
-          <w:tcPr>
             <w:tcW w:w="1850" w:type="dxa"/>
             <w:tcBorders>
-              <w:top w:val="single" w:color="000000" w:sz="8" w:space="0"/>
-              <w:left w:val="single" w:color="000000" w:sz="8" w:space="0"/>
-              <w:bottom w:val="single" w:color="000000" w:sz="8" w:space="0"/>
-              <w:right w:val="single" w:color="000000" w:sz="8" w:space="0"/>
-            </w:tcBorders>
-          </w:tcPr>
-          <w:p>
-            <w:pPr>
-              <w:spacing w:after="0" w:line="240" w:lineRule="auto"/>
-            </w:pPr>
-            <w:r>
-              <w:t xml:space="preserve"> ${unidad1}</w:t>
-            </w:r>
+              <w:top w:val="single" w:sz="8" w:space="0" w:color="000000"/>
+              <w:left w:val="single" w:sz="8" w:space="0" w:color="000000"/>
+              <w:bottom w:val="single" w:sz="8" w:space="0" w:color="000000"/>
+              <w:right w:val="single" w:sz="8" w:space="0" w:color="000000"/>
+            </w:tcBorders>
+          </w:tcPr>
+          <w:p>
+            <w:pPr>
+              <w:spacing w:after="0" w:line="240" w:lineRule="auto"/>
+            </w:pPr>
           </w:p>
         </w:tc>
         <w:tc>
           <w:tcPr>
             <w:tcW w:w="1483" w:type="dxa"/>
             <w:tcBorders>
-              <w:top w:val="single" w:color="000000" w:sz="8" w:space="0"/>
-              <w:left w:val="single" w:color="000000" w:sz="8" w:space="0"/>
-              <w:bottom w:val="single" w:color="000000" w:sz="8" w:space="0"/>
-              <w:right w:val="single" w:color="000000" w:sz="8" w:space="0"/>
-            </w:tcBorders>
-          </w:tcPr>
-          <w:p>
-            <w:pPr>
-              <w:spacing w:after="0" w:line="240" w:lineRule="auto"/>
-            </w:pPr>
-            <w:r>
-              <w:t>${cant1}</w:t>
-            </w:r>
+              <w:top w:val="single" w:sz="8" w:space="0" w:color="000000"/>
+              <w:left w:val="single" w:sz="8" w:space="0" w:color="000000"/>
+              <w:bottom w:val="single" w:sz="8" w:space="0" w:color="000000"/>
+              <w:right w:val="single" w:sz="8" w:space="0" w:color="000000"/>
+            </w:tcBorders>
+          </w:tcPr>
+          <w:p>
+            <w:pPr>
+              <w:spacing w:after="0" w:line="240" w:lineRule="auto"/>
+            </w:pPr>
           </w:p>
         </w:tc>
       </w:tr>
       <w:tr>
         <w:trPr>
-          <w:trHeight w:val="274" w:hRule="atLeast"/>
+          <w:trHeight w:val="274"/>
         </w:trPr>
         <w:tc>
           <w:tcPr>
             <w:tcW w:w="1212" w:type="dxa"/>
             <w:tcBorders>
-              <w:top w:val="single" w:color="000000" w:sz="8" w:space="0"/>
-              <w:left w:val="single" w:color="000000" w:sz="8" w:space="0"/>
-              <w:bottom w:val="single" w:color="000000" w:sz="8" w:space="0"/>
-              <w:right w:val="single" w:color="000000" w:sz="8" w:space="0"/>
+              <w:top w:val="single" w:sz="8" w:space="0" w:color="000000"/>
+              <w:left w:val="single" w:sz="8" w:space="0" w:color="000000"/>
+              <w:bottom w:val="single" w:sz="8" w:space="0" w:color="000000"/>
+              <w:right w:val="single" w:sz="8" w:space="0" w:color="000000"/>
+            </w:tcBorders>
+          </w:tcPr>
+          <w:p>
+            <w:pPr>
+              <w:spacing w:after="0" w:line="240" w:lineRule="auto"/>
+            </w:pPr>
+            <w:bookmarkStart w:id="0" w:name="_GoBack"/>
+            <w:bookmarkEnd w:id="0"/>
+          </w:p>
+        </w:tc>
+        <w:tc>
+          <w:tcPr>
+            <w:tcW w:w="3941" w:type="dxa"/>
+            <w:tcBorders>
+              <w:top w:val="single" w:sz="8" w:space="0" w:color="000000"/>
+              <w:left w:val="single" w:sz="8" w:space="0" w:color="000000"/>
+              <w:bottom w:val="single" w:sz="8" w:space="0" w:color="000000"/>
+              <w:right w:val="single" w:sz="8" w:space="0" w:color="000000"/>
             </w:tcBorders>
           </w:tcPr>
           <w:p>
@@ -1070,80 +1077,71 @@
               <w:spacing w:after="0" w:line="240" w:lineRule="auto"/>
             </w:pPr>
             <w:r>
-              <w:t xml:space="preserve"> ${n2}</w:t>
+              <w:t xml:space="preserve">     </w:t>
             </w:r>
           </w:p>
         </w:tc>
         <w:tc>
           <w:tcPr>
-            <w:tcW w:w="3941" w:type="dxa"/>
-            <w:tcBorders>
-              <w:top w:val="single" w:color="000000" w:sz="8" w:space="0"/>
-              <w:left w:val="single" w:color="000000" w:sz="8" w:space="0"/>
-              <w:bottom w:val="single" w:color="000000" w:sz="8" w:space="0"/>
-              <w:right w:val="single" w:color="000000" w:sz="8" w:space="0"/>
-            </w:tcBorders>
-          </w:tcPr>
-          <w:p>
-            <w:pPr>
-              <w:spacing w:after="0" w:line="240" w:lineRule="auto"/>
-            </w:pPr>
-            <w:r>
-              <w:t xml:space="preserve">         ${articulo2}</w:t>
-            </w:r>
-          </w:p>
-        </w:tc>
-        <w:tc>
-          <w:tcPr>
             <w:tcW w:w="1850" w:type="dxa"/>
             <w:tcBorders>
-              <w:top w:val="single" w:color="000000" w:sz="8" w:space="0"/>
-              <w:left w:val="single" w:color="000000" w:sz="8" w:space="0"/>
-              <w:bottom w:val="single" w:color="000000" w:sz="8" w:space="0"/>
-              <w:right w:val="single" w:color="000000" w:sz="8" w:space="0"/>
-            </w:tcBorders>
-          </w:tcPr>
-          <w:p>
-            <w:pPr>
-              <w:spacing w:after="0" w:line="240" w:lineRule="auto"/>
-            </w:pPr>
-            <w:r>
-              <w:t xml:space="preserve"> ${unidad2}</w:t>
-            </w:r>
+              <w:top w:val="single" w:sz="8" w:space="0" w:color="000000"/>
+              <w:left w:val="single" w:sz="8" w:space="0" w:color="000000"/>
+              <w:bottom w:val="single" w:sz="8" w:space="0" w:color="000000"/>
+              <w:right w:val="single" w:sz="8" w:space="0" w:color="000000"/>
+            </w:tcBorders>
+          </w:tcPr>
+          <w:p>
+            <w:pPr>
+              <w:spacing w:after="0" w:line="240" w:lineRule="auto"/>
+            </w:pPr>
           </w:p>
         </w:tc>
         <w:tc>
           <w:tcPr>
             <w:tcW w:w="1483" w:type="dxa"/>
             <w:tcBorders>
-              <w:top w:val="single" w:color="000000" w:sz="8" w:space="0"/>
-              <w:left w:val="single" w:color="000000" w:sz="8" w:space="0"/>
-              <w:bottom w:val="single" w:color="000000" w:sz="8" w:space="0"/>
-              <w:right w:val="single" w:color="000000" w:sz="8" w:space="0"/>
-            </w:tcBorders>
-          </w:tcPr>
-          <w:p>
-            <w:pPr>
-              <w:spacing w:after="0" w:line="240" w:lineRule="auto"/>
-            </w:pPr>
-            <w:r>
-              <w:t>${cant2}</w:t>
-            </w:r>
+              <w:top w:val="single" w:sz="8" w:space="0" w:color="000000"/>
+              <w:left w:val="single" w:sz="8" w:space="0" w:color="000000"/>
+              <w:bottom w:val="single" w:sz="8" w:space="0" w:color="000000"/>
+              <w:right w:val="single" w:sz="8" w:space="0" w:color="000000"/>
+            </w:tcBorders>
+          </w:tcPr>
+          <w:p>
+            <w:pPr>
+              <w:spacing w:after="0" w:line="240" w:lineRule="auto"/>
+            </w:pPr>
           </w:p>
         </w:tc>
       </w:tr>
       <w:tr>
         <w:trPr>
-          <w:trHeight w:val="274" w:hRule="atLeast"/>
+          <w:trHeight w:val="274"/>
         </w:trPr>
         <w:tc>
           <w:tcPr>
             <w:tcW w:w="1212" w:type="dxa"/>
             <w:tcBorders>
-              <w:top w:val="single" w:color="000000" w:sz="8" w:space="0"/>
-              <w:left w:val="single" w:color="000000" w:sz="8" w:space="0"/>
-              <w:bottom w:val="single" w:color="000000" w:sz="8" w:space="0"/>
-              <w:right w:val="single" w:color="000000" w:sz="8" w:space="0"/>
+              <w:top w:val="single" w:sz="8" w:space="0" w:color="000000"/>
+              <w:left w:val="single" w:sz="8" w:space="0" w:color="000000"/>
+              <w:bottom w:val="single" w:sz="8" w:space="0" w:color="000000"/>
+              <w:right w:val="single" w:sz="8" w:space="0" w:color="000000"/>
+            </w:tcBorders>
+          </w:tcPr>
+          <w:p>
+            <w:pPr>
+              <w:spacing w:after="0" w:line="240" w:lineRule="auto"/>
+            </w:pPr>
+          </w:p>
+        </w:tc>
+        <w:tc>
+          <w:tcPr>
+            <w:tcW w:w="3941" w:type="dxa"/>
+            <w:tcBorders>
+              <w:top w:val="single" w:sz="8" w:space="0" w:color="000000"/>
+              <w:left w:val="single" w:sz="8" w:space="0" w:color="000000"/>
+              <w:bottom w:val="single" w:sz="8" w:space="0" w:color="000000"/>
+              <w:right w:val="single" w:sz="8" w:space="0" w:color="000000"/>
             </w:tcBorders>
           </w:tcPr>
           <w:p>
@@ -1151,80 +1149,71 @@
               <w:spacing w:after="0" w:line="240" w:lineRule="auto"/>
             </w:pPr>
             <w:r>
-              <w:t xml:space="preserve"> ${n3}</w:t>
+              <w:t xml:space="preserve">     </w:t>
             </w:r>
           </w:p>
         </w:tc>
         <w:tc>
           <w:tcPr>
-            <w:tcW w:w="3941" w:type="dxa"/>
-            <w:tcBorders>
-              <w:top w:val="single" w:color="000000" w:sz="8" w:space="0"/>
-              <w:left w:val="single" w:color="000000" w:sz="8" w:space="0"/>
-              <w:bottom w:val="single" w:color="000000" w:sz="8" w:space="0"/>
-              <w:right w:val="single" w:color="000000" w:sz="8" w:space="0"/>
-            </w:tcBorders>
-          </w:tcPr>
-          <w:p>
-            <w:pPr>
-              <w:spacing w:after="0" w:line="240" w:lineRule="auto"/>
-            </w:pPr>
-            <w:r>
-              <w:t xml:space="preserve">         ${articulo3}</w:t>
-            </w:r>
-          </w:p>
-        </w:tc>
-        <w:tc>
-          <w:tcPr>
             <w:tcW w:w="1850" w:type="dxa"/>
             <w:tcBorders>
-              <w:top w:val="single" w:color="000000" w:sz="8" w:space="0"/>
-              <w:left w:val="single" w:color="000000" w:sz="8" w:space="0"/>
-              <w:bottom w:val="single" w:color="000000" w:sz="8" w:space="0"/>
-              <w:right w:val="single" w:color="000000" w:sz="8" w:space="0"/>
-            </w:tcBorders>
-          </w:tcPr>
-          <w:p>
-            <w:pPr>
-              <w:spacing w:after="0" w:line="240" w:lineRule="auto"/>
-            </w:pPr>
-            <w:r>
-              <w:t xml:space="preserve"> ${unidad3}</w:t>
-            </w:r>
+              <w:top w:val="single" w:sz="8" w:space="0" w:color="000000"/>
+              <w:left w:val="single" w:sz="8" w:space="0" w:color="000000"/>
+              <w:bottom w:val="single" w:sz="8" w:space="0" w:color="000000"/>
+              <w:right w:val="single" w:sz="8" w:space="0" w:color="000000"/>
+            </w:tcBorders>
+          </w:tcPr>
+          <w:p>
+            <w:pPr>
+              <w:spacing w:after="0" w:line="240" w:lineRule="auto"/>
+            </w:pPr>
           </w:p>
         </w:tc>
         <w:tc>
           <w:tcPr>
             <w:tcW w:w="1483" w:type="dxa"/>
             <w:tcBorders>
-              <w:top w:val="single" w:color="000000" w:sz="8" w:space="0"/>
-              <w:left w:val="single" w:color="000000" w:sz="8" w:space="0"/>
-              <w:bottom w:val="single" w:color="000000" w:sz="8" w:space="0"/>
-              <w:right w:val="single" w:color="000000" w:sz="8" w:space="0"/>
-            </w:tcBorders>
-          </w:tcPr>
-          <w:p>
-            <w:pPr>
-              <w:spacing w:after="0" w:line="240" w:lineRule="auto"/>
-            </w:pPr>
-            <w:r>
-              <w:t>${cant3}</w:t>
-            </w:r>
+              <w:top w:val="single" w:sz="8" w:space="0" w:color="000000"/>
+              <w:left w:val="single" w:sz="8" w:space="0" w:color="000000"/>
+              <w:bottom w:val="single" w:sz="8" w:space="0" w:color="000000"/>
+              <w:right w:val="single" w:sz="8" w:space="0" w:color="000000"/>
+            </w:tcBorders>
+          </w:tcPr>
+          <w:p>
+            <w:pPr>
+              <w:spacing w:after="0" w:line="240" w:lineRule="auto"/>
+            </w:pPr>
           </w:p>
         </w:tc>
       </w:tr>
       <w:tr>
         <w:trPr>
-          <w:trHeight w:val="274" w:hRule="atLeast"/>
+          <w:trHeight w:val="274"/>
         </w:trPr>
         <w:tc>
           <w:tcPr>
             <w:tcW w:w="1212" w:type="dxa"/>
             <w:tcBorders>
-              <w:top w:val="single" w:color="000000" w:sz="8" w:space="0"/>
-              <w:left w:val="single" w:color="000000" w:sz="8" w:space="0"/>
-              <w:bottom w:val="single" w:color="000000" w:sz="8" w:space="0"/>
-              <w:right w:val="single" w:color="000000" w:sz="8" w:space="0"/>
+              <w:top w:val="single" w:sz="8" w:space="0" w:color="000000"/>
+              <w:left w:val="single" w:sz="8" w:space="0" w:color="000000"/>
+              <w:bottom w:val="single" w:sz="8" w:space="0" w:color="000000"/>
+              <w:right w:val="single" w:sz="8" w:space="0" w:color="000000"/>
+            </w:tcBorders>
+          </w:tcPr>
+          <w:p>
+            <w:pPr>
+              <w:spacing w:after="0" w:line="240" w:lineRule="auto"/>
+            </w:pPr>
+          </w:p>
+        </w:tc>
+        <w:tc>
+          <w:tcPr>
+            <w:tcW w:w="3941" w:type="dxa"/>
+            <w:tcBorders>
+              <w:top w:val="single" w:sz="8" w:space="0" w:color="000000"/>
+              <w:left w:val="single" w:sz="8" w:space="0" w:color="000000"/>
+              <w:bottom w:val="single" w:sz="8" w:space="0" w:color="000000"/>
+              <w:right w:val="single" w:sz="8" w:space="0" w:color="000000"/>
             </w:tcBorders>
           </w:tcPr>
           <w:p>
@@ -1232,80 +1221,71 @@
               <w:spacing w:after="0" w:line="240" w:lineRule="auto"/>
             </w:pPr>
             <w:r>
-              <w:t xml:space="preserve"> ${n4}</w:t>
+              <w:t xml:space="preserve">  </w:t>
             </w:r>
           </w:p>
         </w:tc>
         <w:tc>
           <w:tcPr>
-            <w:tcW w:w="3941" w:type="dxa"/>
-            <w:tcBorders>
-              <w:top w:val="single" w:color="000000" w:sz="8" w:space="0"/>
-              <w:left w:val="single" w:color="000000" w:sz="8" w:space="0"/>
-              <w:bottom w:val="single" w:color="000000" w:sz="8" w:space="0"/>
-              <w:right w:val="single" w:color="000000" w:sz="8" w:space="0"/>
-            </w:tcBorders>
-          </w:tcPr>
-          <w:p>
-            <w:pPr>
-              <w:spacing w:after="0" w:line="240" w:lineRule="auto"/>
-            </w:pPr>
-            <w:r>
-              <w:t xml:space="preserve">         ${articulo4}</w:t>
-            </w:r>
-          </w:p>
-        </w:tc>
-        <w:tc>
-          <w:tcPr>
             <w:tcW w:w="1850" w:type="dxa"/>
             <w:tcBorders>
-              <w:top w:val="single" w:color="000000" w:sz="8" w:space="0"/>
-              <w:left w:val="single" w:color="000000" w:sz="8" w:space="0"/>
-              <w:bottom w:val="single" w:color="000000" w:sz="8" w:space="0"/>
-              <w:right w:val="single" w:color="000000" w:sz="8" w:space="0"/>
-            </w:tcBorders>
-          </w:tcPr>
-          <w:p>
-            <w:pPr>
-              <w:spacing w:after="0" w:line="240" w:lineRule="auto"/>
-            </w:pPr>
-            <w:r>
-              <w:t xml:space="preserve"> ${unidad4}</w:t>
-            </w:r>
+              <w:top w:val="single" w:sz="8" w:space="0" w:color="000000"/>
+              <w:left w:val="single" w:sz="8" w:space="0" w:color="000000"/>
+              <w:bottom w:val="single" w:sz="8" w:space="0" w:color="000000"/>
+              <w:right w:val="single" w:sz="8" w:space="0" w:color="000000"/>
+            </w:tcBorders>
+          </w:tcPr>
+          <w:p>
+            <w:pPr>
+              <w:spacing w:after="0" w:line="240" w:lineRule="auto"/>
+            </w:pPr>
           </w:p>
         </w:tc>
         <w:tc>
           <w:tcPr>
             <w:tcW w:w="1483" w:type="dxa"/>
             <w:tcBorders>
-              <w:top w:val="single" w:color="000000" w:sz="8" w:space="0"/>
-              <w:left w:val="single" w:color="000000" w:sz="8" w:space="0"/>
-              <w:bottom w:val="single" w:color="000000" w:sz="8" w:space="0"/>
-              <w:right w:val="single" w:color="000000" w:sz="8" w:space="0"/>
-            </w:tcBorders>
-          </w:tcPr>
-          <w:p>
-            <w:pPr>
-              <w:spacing w:after="0" w:line="240" w:lineRule="auto"/>
-            </w:pPr>
-            <w:r>
-              <w:t>${cant4}</w:t>
-            </w:r>
+              <w:top w:val="single" w:sz="8" w:space="0" w:color="000000"/>
+              <w:left w:val="single" w:sz="8" w:space="0" w:color="000000"/>
+              <w:bottom w:val="single" w:sz="8" w:space="0" w:color="000000"/>
+              <w:right w:val="single" w:sz="8" w:space="0" w:color="000000"/>
+            </w:tcBorders>
+          </w:tcPr>
+          <w:p>
+            <w:pPr>
+              <w:spacing w:after="0" w:line="240" w:lineRule="auto"/>
+            </w:pPr>
           </w:p>
         </w:tc>
       </w:tr>
       <w:tr>
         <w:trPr>
-          <w:trHeight w:val="274" w:hRule="atLeast"/>
+          <w:trHeight w:val="274"/>
         </w:trPr>
         <w:tc>
           <w:tcPr>
             <w:tcW w:w="1212" w:type="dxa"/>
             <w:tcBorders>
-              <w:top w:val="single" w:color="000000" w:sz="8" w:space="0"/>
-              <w:left w:val="single" w:color="000000" w:sz="8" w:space="0"/>
-              <w:bottom w:val="single" w:color="000000" w:sz="8" w:space="0"/>
-              <w:right w:val="single" w:color="000000" w:sz="8" w:space="0"/>
+              <w:top w:val="single" w:sz="8" w:space="0" w:color="000000"/>
+              <w:left w:val="single" w:sz="8" w:space="0" w:color="000000"/>
+              <w:bottom w:val="single" w:sz="8" w:space="0" w:color="000000"/>
+              <w:right w:val="single" w:sz="8" w:space="0" w:color="000000"/>
+            </w:tcBorders>
+          </w:tcPr>
+          <w:p>
+            <w:pPr>
+              <w:spacing w:after="0" w:line="240" w:lineRule="auto"/>
+            </w:pPr>
+          </w:p>
+        </w:tc>
+        <w:tc>
+          <w:tcPr>
+            <w:tcW w:w="3941" w:type="dxa"/>
+            <w:tcBorders>
+              <w:top w:val="single" w:sz="8" w:space="0" w:color="000000"/>
+              <w:left w:val="single" w:sz="8" w:space="0" w:color="000000"/>
+              <w:bottom w:val="single" w:sz="8" w:space="0" w:color="000000"/>
+              <w:right w:val="single" w:sz="8" w:space="0" w:color="000000"/>
             </w:tcBorders>
           </w:tcPr>
           <w:p>
@@ -1313,80 +1293,71 @@
               <w:spacing w:after="0" w:line="240" w:lineRule="auto"/>
             </w:pPr>
             <w:r>
-              <w:t xml:space="preserve"> ${n5}</w:t>
+              <w:t xml:space="preserve">       </w:t>
             </w:r>
           </w:p>
         </w:tc>
         <w:tc>
           <w:tcPr>
-            <w:tcW w:w="3941" w:type="dxa"/>
-            <w:tcBorders>
-              <w:top w:val="single" w:color="000000" w:sz="8" w:space="0"/>
-              <w:left w:val="single" w:color="000000" w:sz="8" w:space="0"/>
-              <w:bottom w:val="single" w:color="000000" w:sz="8" w:space="0"/>
-              <w:right w:val="single" w:color="000000" w:sz="8" w:space="0"/>
-            </w:tcBorders>
-          </w:tcPr>
-          <w:p>
-            <w:pPr>
-              <w:spacing w:after="0" w:line="240" w:lineRule="auto"/>
-            </w:pPr>
-            <w:r>
-              <w:t xml:space="preserve">         ${articulo5}</w:t>
-            </w:r>
-          </w:p>
-        </w:tc>
-        <w:tc>
-          <w:tcPr>
             <w:tcW w:w="1850" w:type="dxa"/>
             <w:tcBorders>
-              <w:top w:val="single" w:color="000000" w:sz="8" w:space="0"/>
-              <w:left w:val="single" w:color="000000" w:sz="8" w:space="0"/>
-              <w:bottom w:val="single" w:color="000000" w:sz="8" w:space="0"/>
-              <w:right w:val="single" w:color="000000" w:sz="8" w:space="0"/>
-            </w:tcBorders>
-          </w:tcPr>
-          <w:p>
-            <w:pPr>
-              <w:spacing w:after="0" w:line="240" w:lineRule="auto"/>
-            </w:pPr>
-            <w:r>
-              <w:t xml:space="preserve"> ${unidad5}</w:t>
-            </w:r>
+              <w:top w:val="single" w:sz="8" w:space="0" w:color="000000"/>
+              <w:left w:val="single" w:sz="8" w:space="0" w:color="000000"/>
+              <w:bottom w:val="single" w:sz="8" w:space="0" w:color="000000"/>
+              <w:right w:val="single" w:sz="8" w:space="0" w:color="000000"/>
+            </w:tcBorders>
+          </w:tcPr>
+          <w:p>
+            <w:pPr>
+              <w:spacing w:after="0" w:line="240" w:lineRule="auto"/>
+            </w:pPr>
           </w:p>
         </w:tc>
         <w:tc>
           <w:tcPr>
             <w:tcW w:w="1483" w:type="dxa"/>
             <w:tcBorders>
-              <w:top w:val="single" w:color="000000" w:sz="8" w:space="0"/>
-              <w:left w:val="single" w:color="000000" w:sz="8" w:space="0"/>
-              <w:bottom w:val="single" w:color="000000" w:sz="8" w:space="0"/>
-              <w:right w:val="single" w:color="000000" w:sz="8" w:space="0"/>
-            </w:tcBorders>
-          </w:tcPr>
-          <w:p>
-            <w:pPr>
-              <w:spacing w:after="0" w:line="240" w:lineRule="auto"/>
-            </w:pPr>
-            <w:r>
-              <w:t>${cant5}</w:t>
-            </w:r>
+              <w:top w:val="single" w:sz="8" w:space="0" w:color="000000"/>
+              <w:left w:val="single" w:sz="8" w:space="0" w:color="000000"/>
+              <w:bottom w:val="single" w:sz="8" w:space="0" w:color="000000"/>
+              <w:right w:val="single" w:sz="8" w:space="0" w:color="000000"/>
+            </w:tcBorders>
+          </w:tcPr>
+          <w:p>
+            <w:pPr>
+              <w:spacing w:after="0" w:line="240" w:lineRule="auto"/>
+            </w:pPr>
           </w:p>
         </w:tc>
       </w:tr>
       <w:tr>
         <w:trPr>
-          <w:trHeight w:val="274" w:hRule="atLeast"/>
+          <w:trHeight w:val="274"/>
         </w:trPr>
         <w:tc>
           <w:tcPr>
             <w:tcW w:w="1212" w:type="dxa"/>
             <w:tcBorders>
-              <w:top w:val="single" w:color="000000" w:sz="8" w:space="0"/>
-              <w:left w:val="single" w:color="000000" w:sz="8" w:space="0"/>
-              <w:bottom w:val="single" w:color="000000" w:sz="8" w:space="0"/>
-              <w:right w:val="single" w:color="000000" w:sz="8" w:space="0"/>
+              <w:top w:val="single" w:sz="8" w:space="0" w:color="000000"/>
+              <w:left w:val="single" w:sz="8" w:space="0" w:color="000000"/>
+              <w:bottom w:val="single" w:sz="8" w:space="0" w:color="000000"/>
+              <w:right w:val="single" w:sz="8" w:space="0" w:color="000000"/>
+            </w:tcBorders>
+          </w:tcPr>
+          <w:p>
+            <w:pPr>
+              <w:spacing w:after="0" w:line="240" w:lineRule="auto"/>
+            </w:pPr>
+          </w:p>
+        </w:tc>
+        <w:tc>
+          <w:tcPr>
+            <w:tcW w:w="3941" w:type="dxa"/>
+            <w:tcBorders>
+              <w:top w:val="single" w:sz="8" w:space="0" w:color="000000"/>
+              <w:left w:val="single" w:sz="8" w:space="0" w:color="000000"/>
+              <w:bottom w:val="single" w:sz="8" w:space="0" w:color="000000"/>
+              <w:right w:val="single" w:sz="8" w:space="0" w:color="000000"/>
             </w:tcBorders>
           </w:tcPr>
           <w:p>
@@ -1394,80 +1365,71 @@
               <w:spacing w:after="0" w:line="240" w:lineRule="auto"/>
             </w:pPr>
             <w:r>
-              <w:t xml:space="preserve"> ${n6}</w:t>
+              <w:t xml:space="preserve">    </w:t>
             </w:r>
           </w:p>
         </w:tc>
         <w:tc>
           <w:tcPr>
-            <w:tcW w:w="3941" w:type="dxa"/>
-            <w:tcBorders>
-              <w:top w:val="single" w:color="000000" w:sz="8" w:space="0"/>
-              <w:left w:val="single" w:color="000000" w:sz="8" w:space="0"/>
-              <w:bottom w:val="single" w:color="000000" w:sz="8" w:space="0"/>
-              <w:right w:val="single" w:color="000000" w:sz="8" w:space="0"/>
-            </w:tcBorders>
-          </w:tcPr>
-          <w:p>
-            <w:pPr>
-              <w:spacing w:after="0" w:line="240" w:lineRule="auto"/>
-            </w:pPr>
-            <w:r>
-              <w:t xml:space="preserve">         ${articulo6}</w:t>
-            </w:r>
-          </w:p>
-        </w:tc>
-        <w:tc>
-          <w:tcPr>
             <w:tcW w:w="1850" w:type="dxa"/>
             <w:tcBorders>
-              <w:top w:val="single" w:color="000000" w:sz="8" w:space="0"/>
-              <w:left w:val="single" w:color="000000" w:sz="8" w:space="0"/>
-              <w:bottom w:val="single" w:color="000000" w:sz="8" w:space="0"/>
-              <w:right w:val="single" w:color="000000" w:sz="8" w:space="0"/>
-            </w:tcBorders>
-          </w:tcPr>
-          <w:p>
-            <w:pPr>
-              <w:spacing w:after="0" w:line="240" w:lineRule="auto"/>
-            </w:pPr>
-            <w:r>
-              <w:t xml:space="preserve"> ${unidad6}</w:t>
-            </w:r>
+              <w:top w:val="single" w:sz="8" w:space="0" w:color="000000"/>
+              <w:left w:val="single" w:sz="8" w:space="0" w:color="000000"/>
+              <w:bottom w:val="single" w:sz="8" w:space="0" w:color="000000"/>
+              <w:right w:val="single" w:sz="8" w:space="0" w:color="000000"/>
+            </w:tcBorders>
+          </w:tcPr>
+          <w:p>
+            <w:pPr>
+              <w:spacing w:after="0" w:line="240" w:lineRule="auto"/>
+            </w:pPr>
           </w:p>
         </w:tc>
         <w:tc>
           <w:tcPr>
             <w:tcW w:w="1483" w:type="dxa"/>
             <w:tcBorders>
-              <w:top w:val="single" w:color="000000" w:sz="8" w:space="0"/>
-              <w:left w:val="single" w:color="000000" w:sz="8" w:space="0"/>
-              <w:bottom w:val="single" w:color="000000" w:sz="8" w:space="0"/>
-              <w:right w:val="single" w:color="000000" w:sz="8" w:space="0"/>
-            </w:tcBorders>
-          </w:tcPr>
-          <w:p>
-            <w:pPr>
-              <w:spacing w:after="0" w:line="240" w:lineRule="auto"/>
-            </w:pPr>
-            <w:r>
-              <w:t>${cant6}</w:t>
-            </w:r>
+              <w:top w:val="single" w:sz="8" w:space="0" w:color="000000"/>
+              <w:left w:val="single" w:sz="8" w:space="0" w:color="000000"/>
+              <w:bottom w:val="single" w:sz="8" w:space="0" w:color="000000"/>
+              <w:right w:val="single" w:sz="8" w:space="0" w:color="000000"/>
+            </w:tcBorders>
+          </w:tcPr>
+          <w:p>
+            <w:pPr>
+              <w:spacing w:after="0" w:line="240" w:lineRule="auto"/>
+            </w:pPr>
           </w:p>
         </w:tc>
       </w:tr>
       <w:tr>
         <w:trPr>
-          <w:trHeight w:val="274" w:hRule="atLeast"/>
+          <w:trHeight w:val="274"/>
         </w:trPr>
         <w:tc>
           <w:tcPr>
             <w:tcW w:w="1212" w:type="dxa"/>
             <w:tcBorders>
-              <w:top w:val="single" w:color="000000" w:sz="8" w:space="0"/>
-              <w:left w:val="single" w:color="000000" w:sz="8" w:space="0"/>
-              <w:bottom w:val="single" w:color="000000" w:sz="8" w:space="0"/>
-              <w:right w:val="single" w:color="000000" w:sz="8" w:space="0"/>
+              <w:top w:val="single" w:sz="8" w:space="0" w:color="000000"/>
+              <w:left w:val="single" w:sz="8" w:space="0" w:color="000000"/>
+              <w:bottom w:val="single" w:sz="8" w:space="0" w:color="000000"/>
+              <w:right w:val="single" w:sz="8" w:space="0" w:color="000000"/>
+            </w:tcBorders>
+          </w:tcPr>
+          <w:p>
+            <w:pPr>
+              <w:spacing w:after="0" w:line="240" w:lineRule="auto"/>
+            </w:pPr>
+          </w:p>
+        </w:tc>
+        <w:tc>
+          <w:tcPr>
+            <w:tcW w:w="3941" w:type="dxa"/>
+            <w:tcBorders>
+              <w:top w:val="single" w:sz="8" w:space="0" w:color="000000"/>
+              <w:left w:val="single" w:sz="8" w:space="0" w:color="000000"/>
+              <w:bottom w:val="single" w:sz="8" w:space="0" w:color="000000"/>
+              <w:right w:val="single" w:sz="8" w:space="0" w:color="000000"/>
             </w:tcBorders>
           </w:tcPr>
           <w:p>
@@ -1475,80 +1437,71 @@
               <w:spacing w:after="0" w:line="240" w:lineRule="auto"/>
             </w:pPr>
             <w:r>
-              <w:t xml:space="preserve"> ${n7}</w:t>
+              <w:t xml:space="preserve">     </w:t>
             </w:r>
           </w:p>
         </w:tc>
         <w:tc>
           <w:tcPr>
-            <w:tcW w:w="3941" w:type="dxa"/>
-            <w:tcBorders>
-              <w:top w:val="single" w:color="000000" w:sz="8" w:space="0"/>
-              <w:left w:val="single" w:color="000000" w:sz="8" w:space="0"/>
-              <w:bottom w:val="single" w:color="000000" w:sz="8" w:space="0"/>
-              <w:right w:val="single" w:color="000000" w:sz="8" w:space="0"/>
-            </w:tcBorders>
-          </w:tcPr>
-          <w:p>
-            <w:pPr>
-              <w:spacing w:after="0" w:line="240" w:lineRule="auto"/>
-            </w:pPr>
-            <w:r>
-              <w:t xml:space="preserve">         ${articulo7}</w:t>
-            </w:r>
-          </w:p>
-        </w:tc>
-        <w:tc>
-          <w:tcPr>
             <w:tcW w:w="1850" w:type="dxa"/>
             <w:tcBorders>
-              <w:top w:val="single" w:color="000000" w:sz="8" w:space="0"/>
-              <w:left w:val="single" w:color="000000" w:sz="8" w:space="0"/>
-              <w:bottom w:val="single" w:color="000000" w:sz="8" w:space="0"/>
-              <w:right w:val="single" w:color="000000" w:sz="8" w:space="0"/>
-            </w:tcBorders>
-          </w:tcPr>
-          <w:p>
-            <w:pPr>
-              <w:spacing w:after="0" w:line="240" w:lineRule="auto"/>
-            </w:pPr>
-            <w:r>
-              <w:t xml:space="preserve"> ${unidad7}</w:t>
-            </w:r>
+              <w:top w:val="single" w:sz="8" w:space="0" w:color="000000"/>
+              <w:left w:val="single" w:sz="8" w:space="0" w:color="000000"/>
+              <w:bottom w:val="single" w:sz="8" w:space="0" w:color="000000"/>
+              <w:right w:val="single" w:sz="8" w:space="0" w:color="000000"/>
+            </w:tcBorders>
+          </w:tcPr>
+          <w:p>
+            <w:pPr>
+              <w:spacing w:after="0" w:line="240" w:lineRule="auto"/>
+            </w:pPr>
           </w:p>
         </w:tc>
         <w:tc>
           <w:tcPr>
             <w:tcW w:w="1483" w:type="dxa"/>
             <w:tcBorders>
-              <w:top w:val="single" w:color="000000" w:sz="8" w:space="0"/>
-              <w:left w:val="single" w:color="000000" w:sz="8" w:space="0"/>
-              <w:bottom w:val="single" w:color="000000" w:sz="8" w:space="0"/>
-              <w:right w:val="single" w:color="000000" w:sz="8" w:space="0"/>
-            </w:tcBorders>
-          </w:tcPr>
-          <w:p>
-            <w:pPr>
-              <w:spacing w:after="0" w:line="240" w:lineRule="auto"/>
-            </w:pPr>
-            <w:r>
-              <w:t>${cant7}</w:t>
-            </w:r>
+              <w:top w:val="single" w:sz="8" w:space="0" w:color="000000"/>
+              <w:left w:val="single" w:sz="8" w:space="0" w:color="000000"/>
+              <w:bottom w:val="single" w:sz="8" w:space="0" w:color="000000"/>
+              <w:right w:val="single" w:sz="8" w:space="0" w:color="000000"/>
+            </w:tcBorders>
+          </w:tcPr>
+          <w:p>
+            <w:pPr>
+              <w:spacing w:after="0" w:line="240" w:lineRule="auto"/>
+            </w:pPr>
           </w:p>
         </w:tc>
       </w:tr>
       <w:tr>
         <w:trPr>
-          <w:trHeight w:val="274" w:hRule="atLeast"/>
+          <w:trHeight w:val="274"/>
         </w:trPr>
         <w:tc>
           <w:tcPr>
             <w:tcW w:w="1212" w:type="dxa"/>
             <w:tcBorders>
-              <w:top w:val="single" w:color="000000" w:sz="8" w:space="0"/>
-              <w:left w:val="single" w:color="000000" w:sz="8" w:space="0"/>
-              <w:bottom w:val="single" w:color="000000" w:sz="8" w:space="0"/>
-              <w:right w:val="single" w:color="000000" w:sz="8" w:space="0"/>
+              <w:top w:val="single" w:sz="8" w:space="0" w:color="000000"/>
+              <w:left w:val="single" w:sz="8" w:space="0" w:color="000000"/>
+              <w:bottom w:val="single" w:sz="8" w:space="0" w:color="000000"/>
+              <w:right w:val="single" w:sz="8" w:space="0" w:color="000000"/>
+            </w:tcBorders>
+          </w:tcPr>
+          <w:p>
+            <w:pPr>
+              <w:spacing w:after="0" w:line="240" w:lineRule="auto"/>
+            </w:pPr>
+          </w:p>
+        </w:tc>
+        <w:tc>
+          <w:tcPr>
+            <w:tcW w:w="3941" w:type="dxa"/>
+            <w:tcBorders>
+              <w:top w:val="single" w:sz="8" w:space="0" w:color="000000"/>
+              <w:left w:val="single" w:sz="8" w:space="0" w:color="000000"/>
+              <w:bottom w:val="single" w:sz="8" w:space="0" w:color="000000"/>
+              <w:right w:val="single" w:sz="8" w:space="0" w:color="000000"/>
             </w:tcBorders>
           </w:tcPr>
           <w:p>
@@ -1556,80 +1509,71 @@
               <w:spacing w:after="0" w:line="240" w:lineRule="auto"/>
             </w:pPr>
             <w:r>
-              <w:t xml:space="preserve"> ${n8}</w:t>
+              <w:t xml:space="preserve">     </w:t>
             </w:r>
           </w:p>
         </w:tc>
         <w:tc>
           <w:tcPr>
-            <w:tcW w:w="3941" w:type="dxa"/>
-            <w:tcBorders>
-              <w:top w:val="single" w:color="000000" w:sz="8" w:space="0"/>
-              <w:left w:val="single" w:color="000000" w:sz="8" w:space="0"/>
-              <w:bottom w:val="single" w:color="000000" w:sz="8" w:space="0"/>
-              <w:right w:val="single" w:color="000000" w:sz="8" w:space="0"/>
-            </w:tcBorders>
-          </w:tcPr>
-          <w:p>
-            <w:pPr>
-              <w:spacing w:after="0" w:line="240" w:lineRule="auto"/>
-            </w:pPr>
-            <w:r>
-              <w:t xml:space="preserve">         ${articulo8}</w:t>
-            </w:r>
-          </w:p>
-        </w:tc>
-        <w:tc>
-          <w:tcPr>
             <w:tcW w:w="1850" w:type="dxa"/>
             <w:tcBorders>
-              <w:top w:val="single" w:color="000000" w:sz="8" w:space="0"/>
-              <w:left w:val="single" w:color="000000" w:sz="8" w:space="0"/>
-              <w:bottom w:val="single" w:color="000000" w:sz="8" w:space="0"/>
-              <w:right w:val="single" w:color="000000" w:sz="8" w:space="0"/>
-            </w:tcBorders>
-          </w:tcPr>
-          <w:p>
-            <w:pPr>
-              <w:spacing w:after="0" w:line="240" w:lineRule="auto"/>
-            </w:pPr>
-            <w:r>
-              <w:t xml:space="preserve"> ${unidad8}</w:t>
-            </w:r>
+              <w:top w:val="single" w:sz="8" w:space="0" w:color="000000"/>
+              <w:left w:val="single" w:sz="8" w:space="0" w:color="000000"/>
+              <w:bottom w:val="single" w:sz="8" w:space="0" w:color="000000"/>
+              <w:right w:val="single" w:sz="8" w:space="0" w:color="000000"/>
+            </w:tcBorders>
+          </w:tcPr>
+          <w:p>
+            <w:pPr>
+              <w:spacing w:after="0" w:line="240" w:lineRule="auto"/>
+            </w:pPr>
           </w:p>
         </w:tc>
         <w:tc>
           <w:tcPr>
             <w:tcW w:w="1483" w:type="dxa"/>
             <w:tcBorders>
-              <w:top w:val="single" w:color="000000" w:sz="8" w:space="0"/>
-              <w:left w:val="single" w:color="000000" w:sz="8" w:space="0"/>
-              <w:bottom w:val="single" w:color="000000" w:sz="8" w:space="0"/>
-              <w:right w:val="single" w:color="000000" w:sz="8" w:space="0"/>
-            </w:tcBorders>
-          </w:tcPr>
-          <w:p>
-            <w:pPr>
-              <w:spacing w:after="0" w:line="240" w:lineRule="auto"/>
-            </w:pPr>
-            <w:r>
-              <w:t>${cant8}</w:t>
-            </w:r>
+              <w:top w:val="single" w:sz="8" w:space="0" w:color="000000"/>
+              <w:left w:val="single" w:sz="8" w:space="0" w:color="000000"/>
+              <w:bottom w:val="single" w:sz="8" w:space="0" w:color="000000"/>
+              <w:right w:val="single" w:sz="8" w:space="0" w:color="000000"/>
+            </w:tcBorders>
+          </w:tcPr>
+          <w:p>
+            <w:pPr>
+              <w:spacing w:after="0" w:line="240" w:lineRule="auto"/>
+            </w:pPr>
           </w:p>
         </w:tc>
       </w:tr>
       <w:tr>
         <w:trPr>
-          <w:trHeight w:val="274" w:hRule="atLeast"/>
+          <w:trHeight w:val="274"/>
         </w:trPr>
         <w:tc>
           <w:tcPr>
             <w:tcW w:w="1212" w:type="dxa"/>
             <w:tcBorders>
-              <w:top w:val="single" w:color="000000" w:sz="8" w:space="0"/>
-              <w:left w:val="single" w:color="000000" w:sz="8" w:space="0"/>
-              <w:bottom w:val="single" w:color="000000" w:sz="8" w:space="0"/>
-              <w:right w:val="single" w:color="000000" w:sz="8" w:space="0"/>
+              <w:top w:val="single" w:sz="8" w:space="0" w:color="000000"/>
+              <w:left w:val="single" w:sz="8" w:space="0" w:color="000000"/>
+              <w:bottom w:val="single" w:sz="8" w:space="0" w:color="000000"/>
+              <w:right w:val="single" w:sz="8" w:space="0" w:color="000000"/>
+            </w:tcBorders>
+          </w:tcPr>
+          <w:p>
+            <w:pPr>
+              <w:spacing w:after="0" w:line="240" w:lineRule="auto"/>
+            </w:pPr>
+          </w:p>
+        </w:tc>
+        <w:tc>
+          <w:tcPr>
+            <w:tcW w:w="3941" w:type="dxa"/>
+            <w:tcBorders>
+              <w:top w:val="single" w:sz="8" w:space="0" w:color="000000"/>
+              <w:left w:val="single" w:sz="8" w:space="0" w:color="000000"/>
+              <w:bottom w:val="single" w:sz="8" w:space="0" w:color="000000"/>
+              <w:right w:val="single" w:sz="8" w:space="0" w:color="000000"/>
             </w:tcBorders>
           </w:tcPr>
           <w:p>
@@ -1637,80 +1581,71 @@
               <w:spacing w:after="0" w:line="240" w:lineRule="auto"/>
             </w:pPr>
             <w:r>
-              <w:t xml:space="preserve"> ${n9}</w:t>
+              <w:t xml:space="preserve">     </w:t>
             </w:r>
           </w:p>
         </w:tc>
         <w:tc>
           <w:tcPr>
-            <w:tcW w:w="3941" w:type="dxa"/>
-            <w:tcBorders>
-              <w:top w:val="single" w:color="000000" w:sz="8" w:space="0"/>
-              <w:left w:val="single" w:color="000000" w:sz="8" w:space="0"/>
-              <w:bottom w:val="single" w:color="000000" w:sz="8" w:space="0"/>
-              <w:right w:val="single" w:color="000000" w:sz="8" w:space="0"/>
-            </w:tcBorders>
-          </w:tcPr>
-          <w:p>
-            <w:pPr>
-              <w:spacing w:after="0" w:line="240" w:lineRule="auto"/>
-            </w:pPr>
-            <w:r>
-              <w:t xml:space="preserve">         ${articulo9}</w:t>
-            </w:r>
-          </w:p>
-        </w:tc>
-        <w:tc>
-          <w:tcPr>
             <w:tcW w:w="1850" w:type="dxa"/>
             <w:tcBorders>
-              <w:top w:val="single" w:color="000000" w:sz="8" w:space="0"/>
-              <w:left w:val="single" w:color="000000" w:sz="8" w:space="0"/>
-              <w:bottom w:val="single" w:color="000000" w:sz="8" w:space="0"/>
-              <w:right w:val="single" w:color="000000" w:sz="8" w:space="0"/>
-            </w:tcBorders>
-          </w:tcPr>
-          <w:p>
-            <w:pPr>
-              <w:spacing w:after="0" w:line="240" w:lineRule="auto"/>
-            </w:pPr>
-            <w:r>
-              <w:t xml:space="preserve"> ${unidad9}</w:t>
-            </w:r>
+              <w:top w:val="single" w:sz="8" w:space="0" w:color="000000"/>
+              <w:left w:val="single" w:sz="8" w:space="0" w:color="000000"/>
+              <w:bottom w:val="single" w:sz="8" w:space="0" w:color="000000"/>
+              <w:right w:val="single" w:sz="8" w:space="0" w:color="000000"/>
+            </w:tcBorders>
+          </w:tcPr>
+          <w:p>
+            <w:pPr>
+              <w:spacing w:after="0" w:line="240" w:lineRule="auto"/>
+            </w:pPr>
           </w:p>
         </w:tc>
         <w:tc>
           <w:tcPr>
             <w:tcW w:w="1483" w:type="dxa"/>
             <w:tcBorders>
-              <w:top w:val="single" w:color="000000" w:sz="8" w:space="0"/>
-              <w:left w:val="single" w:color="000000" w:sz="8" w:space="0"/>
-              <w:bottom w:val="single" w:color="000000" w:sz="8" w:space="0"/>
-              <w:right w:val="single" w:color="000000" w:sz="8" w:space="0"/>
-            </w:tcBorders>
-          </w:tcPr>
-          <w:p>
-            <w:pPr>
-              <w:spacing w:after="0" w:line="240" w:lineRule="auto"/>
-            </w:pPr>
-            <w:r>
-              <w:t>${cant9}</w:t>
-            </w:r>
+              <w:top w:val="single" w:sz="8" w:space="0" w:color="000000"/>
+              <w:left w:val="single" w:sz="8" w:space="0" w:color="000000"/>
+              <w:bottom w:val="single" w:sz="8" w:space="0" w:color="000000"/>
+              <w:right w:val="single" w:sz="8" w:space="0" w:color="000000"/>
+            </w:tcBorders>
+          </w:tcPr>
+          <w:p>
+            <w:pPr>
+              <w:spacing w:after="0" w:line="240" w:lineRule="auto"/>
+            </w:pPr>
           </w:p>
         </w:tc>
       </w:tr>
       <w:tr>
         <w:trPr>
-          <w:trHeight w:val="274" w:hRule="atLeast"/>
+          <w:trHeight w:val="274"/>
         </w:trPr>
         <w:tc>
           <w:tcPr>
             <w:tcW w:w="1212" w:type="dxa"/>
             <w:tcBorders>
-              <w:top w:val="single" w:color="000000" w:sz="8" w:space="0"/>
-              <w:left w:val="single" w:color="000000" w:sz="8" w:space="0"/>
-              <w:bottom w:val="single" w:color="000000" w:sz="8" w:space="0"/>
-              <w:right w:val="single" w:color="000000" w:sz="8" w:space="0"/>
+              <w:top w:val="single" w:sz="8" w:space="0" w:color="000000"/>
+              <w:left w:val="single" w:sz="8" w:space="0" w:color="000000"/>
+              <w:bottom w:val="single" w:sz="8" w:space="0" w:color="000000"/>
+              <w:right w:val="single" w:sz="8" w:space="0" w:color="000000"/>
+            </w:tcBorders>
+          </w:tcPr>
+          <w:p>
+            <w:pPr>
+              <w:spacing w:after="0" w:line="240" w:lineRule="auto"/>
+            </w:pPr>
+          </w:p>
+        </w:tc>
+        <w:tc>
+          <w:tcPr>
+            <w:tcW w:w="3941" w:type="dxa"/>
+            <w:tcBorders>
+              <w:top w:val="single" w:sz="8" w:space="0" w:color="000000"/>
+              <w:left w:val="single" w:sz="8" w:space="0" w:color="000000"/>
+              <w:bottom w:val="single" w:sz="8" w:space="0" w:color="000000"/>
+              <w:right w:val="single" w:sz="8" w:space="0" w:color="000000"/>
             </w:tcBorders>
           </w:tcPr>
           <w:p>
@@ -1718,80 +1653,71 @@
               <w:spacing w:after="0" w:line="240" w:lineRule="auto"/>
             </w:pPr>
             <w:r>
-              <w:t xml:space="preserve"> ${n10}</w:t>
+              <w:t xml:space="preserve">       </w:t>
             </w:r>
           </w:p>
         </w:tc>
         <w:tc>
           <w:tcPr>
-            <w:tcW w:w="3941" w:type="dxa"/>
-            <w:tcBorders>
-              <w:top w:val="single" w:color="000000" w:sz="8" w:space="0"/>
-              <w:left w:val="single" w:color="000000" w:sz="8" w:space="0"/>
-              <w:bottom w:val="single" w:color="000000" w:sz="8" w:space="0"/>
-              <w:right w:val="single" w:color="000000" w:sz="8" w:space="0"/>
-            </w:tcBorders>
-          </w:tcPr>
-          <w:p>
-            <w:pPr>
-              <w:spacing w:after="0" w:line="240" w:lineRule="auto"/>
-            </w:pPr>
-            <w:r>
-              <w:t xml:space="preserve">         ${articulo10}</w:t>
-            </w:r>
-          </w:p>
-        </w:tc>
-        <w:tc>
-          <w:tcPr>
             <w:tcW w:w="1850" w:type="dxa"/>
             <w:tcBorders>
-              <w:top w:val="single" w:color="000000" w:sz="8" w:space="0"/>
-              <w:left w:val="single" w:color="000000" w:sz="8" w:space="0"/>
-              <w:bottom w:val="single" w:color="000000" w:sz="8" w:space="0"/>
-              <w:right w:val="single" w:color="000000" w:sz="8" w:space="0"/>
-            </w:tcBorders>
-          </w:tcPr>
-          <w:p>
-            <w:pPr>
-              <w:spacing w:after="0" w:line="240" w:lineRule="auto"/>
-            </w:pPr>
-            <w:r>
-              <w:t xml:space="preserve"> ${unidad10}</w:t>
-            </w:r>
+              <w:top w:val="single" w:sz="8" w:space="0" w:color="000000"/>
+              <w:left w:val="single" w:sz="8" w:space="0" w:color="000000"/>
+              <w:bottom w:val="single" w:sz="8" w:space="0" w:color="000000"/>
+              <w:right w:val="single" w:sz="8" w:space="0" w:color="000000"/>
+            </w:tcBorders>
+          </w:tcPr>
+          <w:p>
+            <w:pPr>
+              <w:spacing w:after="0" w:line="240" w:lineRule="auto"/>
+            </w:pPr>
           </w:p>
         </w:tc>
         <w:tc>
           <w:tcPr>
             <w:tcW w:w="1483" w:type="dxa"/>
             <w:tcBorders>
-              <w:top w:val="single" w:color="000000" w:sz="8" w:space="0"/>
-              <w:left w:val="single" w:color="000000" w:sz="8" w:space="0"/>
-              <w:bottom w:val="single" w:color="000000" w:sz="8" w:space="0"/>
-              <w:right w:val="single" w:color="000000" w:sz="8" w:space="0"/>
-            </w:tcBorders>
-          </w:tcPr>
-          <w:p>
-            <w:pPr>
-              <w:spacing w:after="0" w:line="240" w:lineRule="auto"/>
-            </w:pPr>
-            <w:r>
-              <w:t>${cant10}</w:t>
-            </w:r>
+              <w:top w:val="single" w:sz="8" w:space="0" w:color="000000"/>
+              <w:left w:val="single" w:sz="8" w:space="0" w:color="000000"/>
+              <w:bottom w:val="single" w:sz="8" w:space="0" w:color="000000"/>
+              <w:right w:val="single" w:sz="8" w:space="0" w:color="000000"/>
+            </w:tcBorders>
+          </w:tcPr>
+          <w:p>
+            <w:pPr>
+              <w:spacing w:after="0" w:line="240" w:lineRule="auto"/>
+            </w:pPr>
           </w:p>
         </w:tc>
       </w:tr>
       <w:tr>
         <w:trPr>
-          <w:trHeight w:val="274" w:hRule="atLeast"/>
+          <w:trHeight w:val="274"/>
         </w:trPr>
         <w:tc>
           <w:tcPr>
             <w:tcW w:w="1212" w:type="dxa"/>
             <w:tcBorders>
-              <w:top w:val="single" w:color="000000" w:sz="8" w:space="0"/>
-              <w:left w:val="single" w:color="000000" w:sz="8" w:space="0"/>
-              <w:bottom w:val="single" w:color="000000" w:sz="8" w:space="0"/>
-              <w:right w:val="single" w:color="000000" w:sz="8" w:space="0"/>
+              <w:top w:val="single" w:sz="8" w:space="0" w:color="000000"/>
+              <w:left w:val="single" w:sz="8" w:space="0" w:color="000000"/>
+              <w:bottom w:val="single" w:sz="8" w:space="0" w:color="000000"/>
+              <w:right w:val="single" w:sz="8" w:space="0" w:color="000000"/>
+            </w:tcBorders>
+          </w:tcPr>
+          <w:p>
+            <w:pPr>
+              <w:spacing w:after="0" w:line="240" w:lineRule="auto"/>
+            </w:pPr>
+          </w:p>
+        </w:tc>
+        <w:tc>
+          <w:tcPr>
+            <w:tcW w:w="3941" w:type="dxa"/>
+            <w:tcBorders>
+              <w:top w:val="single" w:sz="8" w:space="0" w:color="000000"/>
+              <w:left w:val="single" w:sz="8" w:space="0" w:color="000000"/>
+              <w:bottom w:val="single" w:sz="8" w:space="0" w:color="000000"/>
+              <w:right w:val="single" w:sz="8" w:space="0" w:color="000000"/>
             </w:tcBorders>
           </w:tcPr>
           <w:p>
@@ -1799,80 +1725,71 @@
               <w:spacing w:after="0" w:line="240" w:lineRule="auto"/>
             </w:pPr>
             <w:r>
-              <w:t xml:space="preserve"> ${n11}</w:t>
+              <w:t xml:space="preserve">        </w:t>
             </w:r>
           </w:p>
         </w:tc>
         <w:tc>
           <w:tcPr>
-            <w:tcW w:w="3941" w:type="dxa"/>
-            <w:tcBorders>
-              <w:top w:val="single" w:color="000000" w:sz="8" w:space="0"/>
-              <w:left w:val="single" w:color="000000" w:sz="8" w:space="0"/>
-              <w:bottom w:val="single" w:color="000000" w:sz="8" w:space="0"/>
-              <w:right w:val="single" w:color="000000" w:sz="8" w:space="0"/>
-            </w:tcBorders>
-          </w:tcPr>
-          <w:p>
-            <w:pPr>
-              <w:spacing w:after="0" w:line="240" w:lineRule="auto"/>
-            </w:pPr>
-            <w:r>
-              <w:t xml:space="preserve">         ${articulo11}</w:t>
-            </w:r>
-          </w:p>
-        </w:tc>
-        <w:tc>
-          <w:tcPr>
             <w:tcW w:w="1850" w:type="dxa"/>
             <w:tcBorders>
-              <w:top w:val="single" w:color="000000" w:sz="8" w:space="0"/>
-              <w:left w:val="single" w:color="000000" w:sz="8" w:space="0"/>
-              <w:bottom w:val="single" w:color="000000" w:sz="8" w:space="0"/>
-              <w:right w:val="single" w:color="000000" w:sz="8" w:space="0"/>
-            </w:tcBorders>
-          </w:tcPr>
-          <w:p>
-            <w:pPr>
-              <w:spacing w:after="0" w:line="240" w:lineRule="auto"/>
-            </w:pPr>
-            <w:r>
-              <w:t xml:space="preserve"> ${unidad11}</w:t>
-            </w:r>
+              <w:top w:val="single" w:sz="8" w:space="0" w:color="000000"/>
+              <w:left w:val="single" w:sz="8" w:space="0" w:color="000000"/>
+              <w:bottom w:val="single" w:sz="8" w:space="0" w:color="000000"/>
+              <w:right w:val="single" w:sz="8" w:space="0" w:color="000000"/>
+            </w:tcBorders>
+          </w:tcPr>
+          <w:p>
+            <w:pPr>
+              <w:spacing w:after="0" w:line="240" w:lineRule="auto"/>
+            </w:pPr>
           </w:p>
         </w:tc>
         <w:tc>
           <w:tcPr>
             <w:tcW w:w="1483" w:type="dxa"/>
             <w:tcBorders>
-              <w:top w:val="single" w:color="000000" w:sz="8" w:space="0"/>
-              <w:left w:val="single" w:color="000000" w:sz="8" w:space="0"/>
-              <w:bottom w:val="single" w:color="000000" w:sz="8" w:space="0"/>
-              <w:right w:val="single" w:color="000000" w:sz="8" w:space="0"/>
-            </w:tcBorders>
-          </w:tcPr>
-          <w:p>
-            <w:pPr>
-              <w:spacing w:after="0" w:line="240" w:lineRule="auto"/>
-            </w:pPr>
-            <w:r>
-              <w:t>${cant11}</w:t>
-            </w:r>
+              <w:top w:val="single" w:sz="8" w:space="0" w:color="000000"/>
+              <w:left w:val="single" w:sz="8" w:space="0" w:color="000000"/>
+              <w:bottom w:val="single" w:sz="8" w:space="0" w:color="000000"/>
+              <w:right w:val="single" w:sz="8" w:space="0" w:color="000000"/>
+            </w:tcBorders>
+          </w:tcPr>
+          <w:p>
+            <w:pPr>
+              <w:spacing w:after="0" w:line="240" w:lineRule="auto"/>
+            </w:pPr>
           </w:p>
         </w:tc>
       </w:tr>
       <w:tr>
         <w:trPr>
-          <w:trHeight w:val="274" w:hRule="atLeast"/>
+          <w:trHeight w:val="274"/>
         </w:trPr>
         <w:tc>
           <w:tcPr>
             <w:tcW w:w="1212" w:type="dxa"/>
             <w:tcBorders>
-              <w:top w:val="single" w:color="000000" w:sz="8" w:space="0"/>
-              <w:left w:val="single" w:color="000000" w:sz="8" w:space="0"/>
-              <w:bottom w:val="single" w:color="000000" w:sz="8" w:space="0"/>
-              <w:right w:val="single" w:color="000000" w:sz="8" w:space="0"/>
+              <w:top w:val="single" w:sz="8" w:space="0" w:color="000000"/>
+              <w:left w:val="single" w:sz="8" w:space="0" w:color="000000"/>
+              <w:bottom w:val="single" w:sz="8" w:space="0" w:color="000000"/>
+              <w:right w:val="single" w:sz="8" w:space="0" w:color="000000"/>
+            </w:tcBorders>
+          </w:tcPr>
+          <w:p>
+            <w:pPr>
+              <w:spacing w:after="0" w:line="240" w:lineRule="auto"/>
+            </w:pPr>
+          </w:p>
+        </w:tc>
+        <w:tc>
+          <w:tcPr>
+            <w:tcW w:w="3941" w:type="dxa"/>
+            <w:tcBorders>
+              <w:top w:val="single" w:sz="8" w:space="0" w:color="000000"/>
+              <w:left w:val="single" w:sz="8" w:space="0" w:color="000000"/>
+              <w:bottom w:val="single" w:sz="8" w:space="0" w:color="000000"/>
+              <w:right w:val="single" w:sz="8" w:space="0" w:color="000000"/>
             </w:tcBorders>
           </w:tcPr>
           <w:p>
@@ -1880,80 +1797,55 @@
               <w:spacing w:after="0" w:line="240" w:lineRule="auto"/>
             </w:pPr>
             <w:r>
-              <w:t xml:space="preserve"> ${n12}</w:t>
+              <w:t xml:space="preserve">        </w:t>
             </w:r>
           </w:p>
         </w:tc>
         <w:tc>
           <w:tcPr>
-            <w:tcW w:w="3941" w:type="dxa"/>
-            <w:tcBorders>
-              <w:top w:val="single" w:color="000000" w:sz="8" w:space="0"/>
-              <w:left w:val="single" w:color="000000" w:sz="8" w:space="0"/>
-              <w:bottom w:val="single" w:color="000000" w:sz="8" w:space="0"/>
-              <w:right w:val="single" w:color="000000" w:sz="8" w:space="0"/>
-            </w:tcBorders>
-          </w:tcPr>
-          <w:p>
-            <w:pPr>
-              <w:spacing w:after="0" w:line="240" w:lineRule="auto"/>
-            </w:pPr>
-            <w:r>
-              <w:t xml:space="preserve">         ${articulo12}</w:t>
-            </w:r>
-          </w:p>
-        </w:tc>
-        <w:tc>
-          <w:tcPr>
             <w:tcW w:w="1850" w:type="dxa"/>
             <w:tcBorders>
-              <w:top w:val="single" w:color="000000" w:sz="8" w:space="0"/>
-              <w:left w:val="single" w:color="000000" w:sz="8" w:space="0"/>
-              <w:bottom w:val="single" w:color="000000" w:sz="8" w:space="0"/>
-              <w:right w:val="single" w:color="000000" w:sz="8" w:space="0"/>
-            </w:tcBorders>
-          </w:tcPr>
-          <w:p>
-            <w:pPr>
-              <w:spacing w:after="0" w:line="240" w:lineRule="auto"/>
-            </w:pPr>
-            <w:r>
-              <w:t xml:space="preserve"> ${unidad12}</w:t>
-            </w:r>
+              <w:top w:val="single" w:sz="8" w:space="0" w:color="000000"/>
+              <w:left w:val="single" w:sz="8" w:space="0" w:color="000000"/>
+              <w:bottom w:val="single" w:sz="8" w:space="0" w:color="000000"/>
+              <w:right w:val="single" w:sz="8" w:space="0" w:color="000000"/>
+            </w:tcBorders>
+          </w:tcPr>
+          <w:p>
+            <w:pPr>
+              <w:spacing w:after="0" w:line="240" w:lineRule="auto"/>
+            </w:pPr>
           </w:p>
         </w:tc>
         <w:tc>
           <w:tcPr>
             <w:tcW w:w="1483" w:type="dxa"/>
             <w:tcBorders>
-              <w:top w:val="single" w:color="000000" w:sz="8" w:space="0"/>
-              <w:left w:val="single" w:color="000000" w:sz="8" w:space="0"/>
-              <w:bottom w:val="single" w:color="000000" w:sz="8" w:space="0"/>
-              <w:right w:val="single" w:color="000000" w:sz="8" w:space="0"/>
-            </w:tcBorders>
-          </w:tcPr>
-          <w:p>
-            <w:pPr>
-              <w:spacing w:after="0" w:line="240" w:lineRule="auto"/>
-            </w:pPr>
-            <w:r>
-              <w:t>${cant12}</w:t>
-            </w:r>
+              <w:top w:val="single" w:sz="8" w:space="0" w:color="000000"/>
+              <w:left w:val="single" w:sz="8" w:space="0" w:color="000000"/>
+              <w:bottom w:val="single" w:sz="8" w:space="0" w:color="000000"/>
+              <w:right w:val="single" w:sz="8" w:space="0" w:color="000000"/>
+            </w:tcBorders>
+          </w:tcPr>
+          <w:p>
+            <w:pPr>
+              <w:spacing w:after="0" w:line="240" w:lineRule="auto"/>
+            </w:pPr>
           </w:p>
         </w:tc>
       </w:tr>
       <w:tr>
         <w:trPr>
-          <w:trHeight w:val="274" w:hRule="atLeast"/>
+          <w:trHeight w:val="274"/>
         </w:trPr>
         <w:tc>
           <w:tcPr>
             <w:tcW w:w="1212" w:type="dxa"/>
             <w:tcBorders>
-              <w:top w:val="single" w:color="000000" w:sz="8" w:space="0"/>
-              <w:left w:val="single" w:color="000000" w:sz="8" w:space="0"/>
-              <w:bottom w:val="single" w:color="000000" w:sz="8" w:space="0"/>
-              <w:right w:val="single" w:color="000000" w:sz="8" w:space="0"/>
+              <w:top w:val="single" w:sz="8" w:space="0" w:color="000000"/>
+              <w:left w:val="single" w:sz="8" w:space="0" w:color="000000"/>
+              <w:bottom w:val="single" w:sz="8" w:space="0" w:color="000000"/>
+              <w:right w:val="single" w:sz="8" w:space="0" w:color="000000"/>
             </w:tcBorders>
           </w:tcPr>
           <w:p>
@@ -1966,10 +1858,10 @@
           <w:tcPr>
             <w:tcW w:w="3941" w:type="dxa"/>
             <w:tcBorders>
-              <w:top w:val="single" w:color="000000" w:sz="8" w:space="0"/>
-              <w:left w:val="single" w:color="000000" w:sz="8" w:space="0"/>
-              <w:bottom w:val="single" w:color="000000" w:sz="8" w:space="0"/>
-              <w:right w:val="single" w:color="000000" w:sz="8" w:space="0"/>
+              <w:top w:val="single" w:sz="8" w:space="0" w:color="000000"/>
+              <w:left w:val="single" w:sz="8" w:space="0" w:color="000000"/>
+              <w:bottom w:val="single" w:sz="8" w:space="0" w:color="000000"/>
+              <w:right w:val="single" w:sz="8" w:space="0" w:color="000000"/>
             </w:tcBorders>
           </w:tcPr>
           <w:p>
@@ -1982,10 +1874,10 @@
           <w:tcPr>
             <w:tcW w:w="1850" w:type="dxa"/>
             <w:tcBorders>
-              <w:top w:val="single" w:color="000000" w:sz="8" w:space="0"/>
-              <w:left w:val="single" w:color="000000" w:sz="8" w:space="0"/>
-              <w:bottom w:val="single" w:color="000000" w:sz="8" w:space="0"/>
-              <w:right w:val="single" w:color="000000" w:sz="8" w:space="0"/>
+              <w:top w:val="single" w:sz="8" w:space="0" w:color="000000"/>
+              <w:left w:val="single" w:sz="8" w:space="0" w:color="000000"/>
+              <w:bottom w:val="single" w:sz="8" w:space="0" w:color="000000"/>
+              <w:right w:val="single" w:sz="8" w:space="0" w:color="000000"/>
             </w:tcBorders>
           </w:tcPr>
           <w:p>
@@ -1998,10 +1890,10 @@
           <w:tcPr>
             <w:tcW w:w="1483" w:type="dxa"/>
             <w:tcBorders>
-              <w:top w:val="single" w:color="000000" w:sz="8" w:space="0"/>
-              <w:left w:val="single" w:color="000000" w:sz="8" w:space="0"/>
-              <w:bottom w:val="single" w:color="000000" w:sz="8" w:space="0"/>
-              <w:right w:val="single" w:color="000000" w:sz="8" w:space="0"/>
+              <w:top w:val="single" w:sz="8" w:space="0" w:color="000000"/>
+              <w:left w:val="single" w:sz="8" w:space="0" w:color="000000"/>
+              <w:bottom w:val="single" w:sz="8" w:space="0" w:color="000000"/>
+              <w:right w:val="single" w:sz="8" w:space="0" w:color="000000"/>
             </w:tcBorders>
           </w:tcPr>
           <w:p>
@@ -2013,16 +1905,16 @@
       </w:tr>
       <w:tr>
         <w:trPr>
-          <w:trHeight w:val="274" w:hRule="atLeast"/>
+          <w:trHeight w:val="274"/>
         </w:trPr>
         <w:tc>
           <w:tcPr>
             <w:tcW w:w="1212" w:type="dxa"/>
             <w:tcBorders>
-              <w:top w:val="single" w:color="000000" w:sz="8" w:space="0"/>
-              <w:left w:val="single" w:color="000000" w:sz="8" w:space="0"/>
-              <w:bottom w:val="single" w:color="000000" w:sz="8" w:space="0"/>
-              <w:right w:val="single" w:color="000000" w:sz="8" w:space="0"/>
+              <w:top w:val="single" w:sz="8" w:space="0" w:color="000000"/>
+              <w:left w:val="single" w:sz="8" w:space="0" w:color="000000"/>
+              <w:bottom w:val="single" w:sz="8" w:space="0" w:color="000000"/>
+              <w:right w:val="single" w:sz="8" w:space="0" w:color="000000"/>
             </w:tcBorders>
           </w:tcPr>
           <w:p>
@@ -2035,10 +1927,10 @@
           <w:tcPr>
             <w:tcW w:w="3941" w:type="dxa"/>
             <w:tcBorders>
-              <w:top w:val="single" w:color="000000" w:sz="8" w:space="0"/>
-              <w:left w:val="single" w:color="000000" w:sz="8" w:space="0"/>
-              <w:bottom w:val="single" w:color="000000" w:sz="8" w:space="0"/>
-              <w:right w:val="single" w:color="000000" w:sz="8" w:space="0"/>
+              <w:top w:val="single" w:sz="8" w:space="0" w:color="000000"/>
+              <w:left w:val="single" w:sz="8" w:space="0" w:color="000000"/>
+              <w:bottom w:val="single" w:sz="8" w:space="0" w:color="000000"/>
+              <w:right w:val="single" w:sz="8" w:space="0" w:color="000000"/>
             </w:tcBorders>
           </w:tcPr>
           <w:p>
@@ -2051,10 +1943,10 @@
           <w:tcPr>
             <w:tcW w:w="1850" w:type="dxa"/>
             <w:tcBorders>
-              <w:top w:val="single" w:color="000000" w:sz="8" w:space="0"/>
-              <w:left w:val="single" w:color="000000" w:sz="8" w:space="0"/>
-              <w:bottom w:val="single" w:color="000000" w:sz="8" w:space="0"/>
-              <w:right w:val="single" w:color="000000" w:sz="8" w:space="0"/>
+              <w:top w:val="single" w:sz="8" w:space="0" w:color="000000"/>
+              <w:left w:val="single" w:sz="8" w:space="0" w:color="000000"/>
+              <w:bottom w:val="single" w:sz="8" w:space="0" w:color="000000"/>
+              <w:right w:val="single" w:sz="8" w:space="0" w:color="000000"/>
             </w:tcBorders>
           </w:tcPr>
           <w:p>
@@ -2067,10 +1959,10 @@
           <w:tcPr>
             <w:tcW w:w="1483" w:type="dxa"/>
             <w:tcBorders>
-              <w:top w:val="single" w:color="000000" w:sz="8" w:space="0"/>
-              <w:left w:val="single" w:color="000000" w:sz="8" w:space="0"/>
-              <w:bottom w:val="single" w:color="000000" w:sz="8" w:space="0"/>
-              <w:right w:val="single" w:color="000000" w:sz="8" w:space="0"/>
+              <w:top w:val="single" w:sz="8" w:space="0" w:color="000000"/>
+              <w:left w:val="single" w:sz="8" w:space="0" w:color="000000"/>
+              <w:bottom w:val="single" w:sz="8" w:space="0" w:color="000000"/>
+              <w:right w:val="single" w:sz="8" w:space="0" w:color="000000"/>
             </w:tcBorders>
           </w:tcPr>
           <w:p>
@@ -2088,7 +1980,9 @@
       </w:pPr>
       <w:r>
         <w:rPr>
+          <w:noProof/>
           <w:sz w:val="21"/>
+          <w:lang w:val="es-MX" w:eastAsia="es-MX"/>
         </w:rPr>
         <mc:AlternateContent>
           <mc:Choice Requires="wps">
@@ -2129,9 +2023,7 @@
                       </wps:spPr>
                       <wps:txbx>
                         <w:txbxContent>
-                          <w:p>
-                            <w:pPr/>
-                          </w:p>
+                          <w:p/>
                         </w:txbxContent>
                       </wps:txbx>
                       <wps:bodyPr rot="0" spcFirstLastPara="0" vertOverflow="overflow" horzOverflow="overflow" vert="horz" wrap="square" lIns="91440" tIns="45720" rIns="91440" bIns="45720" numCol="1" spcCol="0" rtlCol="0" fromWordArt="0" anchor="t" anchorCtr="0" forceAA="0" compatLnSpc="1">
@@ -2143,7 +2035,7 @@
               </wp:anchor>
             </w:drawing>
           </mc:Choice>
-          <mc:Fallback>
+          <mc:Fallback xmlns:wpsCustomData="http://www.wps.cn/officeDocument/2013/wpsCustomData">
             <w:pict>
               <v:shape id="Cuadro de texto 1" o:spid="_x0000_s1026" o:spt="202" type="#_x0000_t202" style="position:absolute;left:0pt;margin-left:-1.4pt;margin-top:13.35pt;height:27pt;width:438.75pt;z-index:251659264;mso-width-relative:page;mso-height-relative:page;" fillcolor="#FCFCFC [3201]" filled="t" stroked="t" coordsize="21600,21600" o:gfxdata="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">
                 <v:fill on="t" focussize="0,0"/>
@@ -2177,7 +2069,7 @@
     </w:p>
     <w:p>
       <w:pPr>
-        <w:pStyle w:val="2"/>
+        <w:pStyle w:val="Ttulo1"/>
         <w:tabs>
           <w:tab w:val="center" w:pos="1185"/>
           <w:tab w:val="center" w:pos="4216"/>
@@ -2198,20 +2090,16 @@
       </w:r>
       <w:r>
         <w:tab/>
-      </w:r>
-      <w:r>
         <w:t>ENTREGA</w:t>
       </w:r>
       <w:r>
         <w:tab/>
-      </w:r>
-      <w:r>
         <w:t>RECIBE</w:t>
       </w:r>
     </w:p>
     <w:p>
       <w:pPr>
-        <w:pStyle w:val="3"/>
+        <w:pStyle w:val="Ttulo2"/>
         <w:ind w:left="18"/>
       </w:pPr>
       <w:r>
@@ -2224,6 +2112,10 @@
         <w:ind w:left="-36" w:right="-27"/>
       </w:pPr>
       <w:r>
+        <w:rPr>
+          <w:noProof/>
+          <w:lang w:val="es-MX" w:eastAsia="es-MX"/>
+        </w:rPr>
         <mc:AlternateContent>
           <mc:Choice Requires="wpg">
             <w:drawing>
@@ -2358,7 +2250,7 @@
               </wp:inline>
             </w:drawing>
           </mc:Choice>
-          <mc:Fallback>
+          <mc:Fallback xmlns:wpsCustomData="http://www.wps.cn/officeDocument/2013/wpsCustomData">
             <w:pict>
               <v:group id="_x0000_s1026" o:spid="_x0000_s1026" o:spt="203" style="height:0.95pt;width:424.4pt;" coordsize="5390008,12192" o:gfxdata="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">
                 <o:lock v:ext="edit" aspectratio="f"/>
@@ -2384,7 +2276,7 @@
     </w:p>
     <w:p>
       <w:pPr>
-        <w:pStyle w:val="2"/>
+        <w:pStyle w:val="Ttulo1"/>
         <w:spacing w:line="259" w:lineRule="auto"/>
         <w:ind w:left="15"/>
       </w:pPr>
@@ -2395,293 +2287,414 @@
     <w:sectPr>
       <w:pgSz w:w="12240" w:h="15840"/>
       <w:pgMar w:top="1440" w:right="1912" w:bottom="1440" w:left="1903" w:header="720" w:footer="720" w:gutter="0"/>
-      <w:cols w:space="720" w:num="1"/>
+      <w:cols w:space="720"/>
     </w:sectPr>
   </w:body>
 </w:document>
 </file>
 
 <file path=word/styles.xml><?xml version="1.0" encoding="utf-8"?>
-<w:styles xmlns:mc="http://schemas.openxmlformats.org/markup-compatibility/2006" xmlns:o="urn:schemas-microsoft-com:office:office" xmlns:r="http://schemas.openxmlformats.org/officeDocument/2006/relationships" xmlns:m="http://schemas.openxmlformats.org/officeDocument/2006/math" xmlns:v="urn:schemas-microsoft-com:vml" xmlns:w="http://schemas.openxmlformats.org/wordprocessingml/2006/main" xmlns:w14="http://schemas.microsoft.com/office/word/2010/wordml" xmlns:w10="urn:schemas-microsoft-com:office:word" xmlns:sl="http://schemas.openxmlformats.org/schemaLibrary/2006/main" mc:Ignorable="w14">
+<w:styles xmlns:mc="http://schemas.openxmlformats.org/markup-compatibility/2006" xmlns:r="http://schemas.openxmlformats.org/officeDocument/2006/relationships" xmlns:w="http://schemas.openxmlformats.org/wordprocessingml/2006/main" xmlns:w14="http://schemas.microsoft.com/office/word/2010/wordml" xmlns:w15="http://schemas.microsoft.com/office/word/2012/wordml" xmlns:w16se="http://schemas.microsoft.com/office/word/2015/wordml/symex" mc:Ignorable="w14 w15 w16se">
   <w:docDefaults>
     <w:rPrDefault>
       <w:rPr>
-        <w:rFonts w:asciiTheme="minorHAnsi" w:hAnsiTheme="minorHAnsi" w:eastAsiaTheme="minorEastAsia" w:cstheme="minorBidi"/>
+        <w:rFonts w:asciiTheme="minorHAnsi" w:eastAsiaTheme="minorEastAsia" w:hAnsiTheme="minorHAnsi" w:cstheme="minorBidi"/>
+        <w:lang w:val="es-MX" w:eastAsia="es-MX" w:bidi="ar-SA"/>
       </w:rPr>
     </w:rPrDefault>
+    <w:pPrDefault>
+      <w:pPr>
+        <w:spacing w:after="160" w:line="259" w:lineRule="auto"/>
+      </w:pPr>
+    </w:pPrDefault>
   </w:docDefaults>
-  <w:latentStyles w:count="260" w:defQFormat="0" w:defUnhideWhenUsed="1" w:defSemiHidden="1" w:defUIPriority="99" w:defLockedState="0">
-    <w:lsdException w:qFormat="1" w:unhideWhenUsed="0" w:uiPriority="0" w:semiHidden="0" w:name="Normal"/>
-    <w:lsdException w:qFormat="1" w:uiPriority="9" w:semiHidden="0" w:name="heading 1"/>
-    <w:lsdException w:qFormat="1" w:uiPriority="9" w:semiHidden="0" w:name="heading 2"/>
-    <w:lsdException w:qFormat="1" w:uiPriority="9" w:name="heading 3"/>
-    <w:lsdException w:qFormat="1" w:uiPriority="9" w:name="heading 4"/>
-    <w:lsdException w:qFormat="1" w:uiPriority="9" w:name="heading 5"/>
-    <w:lsdException w:qFormat="1" w:uiPriority="9" w:name="heading 6"/>
-    <w:lsdException w:qFormat="1" w:uiPriority="9" w:name="heading 7"/>
-    <w:lsdException w:qFormat="1" w:uiPriority="9" w:name="heading 8"/>
-    <w:lsdException w:qFormat="1" w:uiPriority="9" w:name="heading 9"/>
-    <w:lsdException w:uiPriority="99" w:name="index 1"/>
-    <w:lsdException w:uiPriority="99" w:name="index 2"/>
-    <w:lsdException w:uiPriority="99" w:name="index 3"/>
-    <w:lsdException w:uiPriority="99" w:name="index 4"/>
-    <w:lsdException w:uiPriority="99" w:name="index 5"/>
-    <w:lsdException w:uiPriority="99" w:name="index 6"/>
-    <w:lsdException w:uiPriority="99" w:name="index 7"/>
-    <w:lsdException w:uiPriority="99" w:name="index 8"/>
-    <w:lsdException w:uiPriority="99" w:name="index 9"/>
-    <w:lsdException w:uiPriority="39" w:name="toc 1"/>
-    <w:lsdException w:uiPriority="39" w:name="toc 2"/>
-    <w:lsdException w:uiPriority="39" w:name="toc 3"/>
-    <w:lsdException w:uiPriority="39" w:name="toc 4"/>
-    <w:lsdException w:uiPriority="39" w:name="toc 5"/>
-    <w:lsdException w:uiPriority="39" w:name="toc 6"/>
-    <w:lsdException w:uiPriority="39" w:name="toc 7"/>
-    <w:lsdException w:uiPriority="39" w:name="toc 8"/>
-    <w:lsdException w:uiPriority="39" w:name="toc 9"/>
-    <w:lsdException w:uiPriority="99" w:name="Normal Indent"/>
-    <w:lsdException w:uiPriority="99" w:name="footnote text"/>
-    <w:lsdException w:uiPriority="99" w:name="annotation text"/>
-    <w:lsdException w:uiPriority="99" w:name="header"/>
-    <w:lsdException w:uiPriority="99" w:name="footer"/>
-    <w:lsdException w:uiPriority="99" w:name="index heading"/>
-    <w:lsdException w:qFormat="1" w:uiPriority="35" w:name="caption"/>
-    <w:lsdException w:uiPriority="99" w:name="table of figures"/>
-    <w:lsdException w:uiPriority="99" w:name="envelope address"/>
-    <w:lsdException w:uiPriority="99" w:name="envelope return"/>
-    <w:lsdException w:uiPriority="99" w:name="footnote reference"/>
-    <w:lsdException w:uiPriority="99" w:name="annotation reference"/>
-    <w:lsdException w:uiPriority="99" w:name="line number"/>
-    <w:lsdException w:uiPriority="99" w:name="page number"/>
-    <w:lsdException w:uiPriority="99" w:name="endnote reference"/>
-    <w:lsdException w:uiPriority="99" w:name="endnote text"/>
-    <w:lsdException w:uiPriority="99" w:name="table of authorities"/>
-    <w:lsdException w:uiPriority="99" w:name="macro"/>
-    <w:lsdException w:uiPriority="99" w:name="toa heading"/>
-    <w:lsdException w:uiPriority="99" w:name="List"/>
-    <w:lsdException w:uiPriority="99" w:name="List Bullet"/>
-    <w:lsdException w:uiPriority="99" w:name="List Number"/>
-    <w:lsdException w:uiPriority="99" w:name="List 2"/>
-    <w:lsdException w:uiPriority="99" w:name="List 3"/>
-    <w:lsdException w:uiPriority="99" w:name="List 4"/>
-    <w:lsdException w:uiPriority="99" w:name="List 5"/>
-    <w:lsdException w:uiPriority="99" w:name="List Bullet 2"/>
-    <w:lsdException w:uiPriority="99" w:name="List Bullet 3"/>
-    <w:lsdException w:uiPriority="99" w:name="List Bullet 4"/>
-    <w:lsdException w:uiPriority="99" w:name="List Bullet 5"/>
-    <w:lsdException w:uiPriority="99" w:name="List Number 2"/>
-    <w:lsdException w:uiPriority="99" w:name="List Number 3"/>
-    <w:lsdException w:uiPriority="99" w:name="List Number 4"/>
-    <w:lsdException w:uiPriority="99" w:name="List Number 5"/>
-    <w:lsdException w:qFormat="1" w:unhideWhenUsed="0" w:uiPriority="10" w:semiHidden="0" w:name="Title"/>
-    <w:lsdException w:uiPriority="99" w:name="Closing"/>
-    <w:lsdException w:uiPriority="99" w:name="Signature"/>
-    <w:lsdException w:uiPriority="1" w:semiHidden="0" w:name="Default Paragraph Font"/>
-    <w:lsdException w:uiPriority="99" w:name="Body Text"/>
-    <w:lsdException w:uiPriority="99" w:name="Body Text Indent"/>
-    <w:lsdException w:uiPriority="99" w:name="List Continue"/>
-    <w:lsdException w:uiPriority="99" w:name="List Continue 2"/>
-    <w:lsdException w:uiPriority="99" w:name="List Continue 3"/>
-    <w:lsdException w:uiPriority="99" w:name="List Continue 4"/>
-    <w:lsdException w:uiPriority="99" w:name="List Continue 5"/>
-    <w:lsdException w:uiPriority="99" w:name="Message Header"/>
-    <w:lsdException w:qFormat="1" w:unhideWhenUsed="0" w:uiPriority="11" w:semiHidden="0" w:name="Subtitle"/>
-    <w:lsdException w:uiPriority="99" w:name="Salutation"/>
-    <w:lsdException w:uiPriority="99" w:name="Date"/>
-    <w:lsdException w:uiPriority="99" w:name="Body Text First Indent"/>
-    <w:lsdException w:uiPriority="99" w:name="Body Text First Indent 2"/>
-    <w:lsdException w:uiPriority="99" w:name="Note Heading"/>
-    <w:lsdException w:uiPriority="99" w:name="Body Text 2"/>
-    <w:lsdException w:uiPriority="99" w:name="Body Text 3"/>
-    <w:lsdException w:uiPriority="99" w:name="Body Text Indent 2"/>
-    <w:lsdException w:uiPriority="99" w:name="Body Text Indent 3"/>
-    <w:lsdException w:uiPriority="99" w:name="Block Text"/>
-    <w:lsdException w:uiPriority="99" w:name="Hyperlink"/>
-    <w:lsdException w:uiPriority="99" w:name="FollowedHyperlink"/>
-    <w:lsdException w:qFormat="1" w:unhideWhenUsed="0" w:uiPriority="22" w:semiHidden="0" w:name="Strong"/>
-    <w:lsdException w:qFormat="1" w:unhideWhenUsed="0" w:uiPriority="20" w:semiHidden="0" w:name="Emphasis"/>
-    <w:lsdException w:uiPriority="99" w:name="Document Map"/>
-    <w:lsdException w:uiPriority="99" w:name="Plain Text"/>
-    <w:lsdException w:uiPriority="99" w:name="E-mail Signature"/>
-    <w:lsdException w:uiPriority="99" w:name="Normal (Web)"/>
-    <w:lsdException w:uiPriority="99" w:name="HTML Acronym"/>
-    <w:lsdException w:uiPriority="99" w:name="HTML Address"/>
-    <w:lsdException w:uiPriority="99" w:name="HTML Cite"/>
-    <w:lsdException w:uiPriority="99" w:name="HTML Code"/>
-    <w:lsdException w:uiPriority="99" w:name="HTML Definition"/>
-    <w:lsdException w:uiPriority="99" w:name="HTML Keyboard"/>
-    <w:lsdException w:uiPriority="99" w:name="HTML Preformatted"/>
-    <w:lsdException w:uiPriority="99" w:name="HTML Sample"/>
-    <w:lsdException w:uiPriority="99" w:name="HTML Typewriter"/>
-    <w:lsdException w:uiPriority="99" w:name="HTML Variable"/>
-    <w:lsdException w:uiPriority="99" w:semiHidden="0" w:name="Normal Table"/>
-    <w:lsdException w:uiPriority="99" w:name="annotation subject"/>
-    <w:lsdException w:uiPriority="99" w:name="Table Simple 1"/>
-    <w:lsdException w:uiPriority="99" w:name="Table Simple 2"/>
-    <w:lsdException w:uiPriority="99" w:name="Table Simple 3"/>
-    <w:lsdException w:uiPriority="99" w:name="Table Classic 1"/>
-    <w:lsdException w:uiPriority="99" w:name="Table Classic 2"/>
-    <w:lsdException w:uiPriority="99" w:name="Table Classic 3"/>
-    <w:lsdException w:uiPriority="99" w:name="Table Classic 4"/>
-    <w:lsdException w:uiPriority="99" w:name="Table Colorful 1"/>
-    <w:lsdException w:uiPriority="99" w:name="Table Colorful 2"/>
-    <w:lsdException w:uiPriority="99" w:name="Table Colorful 3"/>
-    <w:lsdException w:uiPriority="99" w:name="Table Columns 1"/>
-    <w:lsdException w:uiPriority="99" w:name="Table Columns 2"/>
-    <w:lsdException w:uiPriority="99" w:name="Table Columns 3"/>
-    <w:lsdException w:uiPriority="99" w:name="Table Columns 4"/>
-    <w:lsdException w:uiPriority="99" w:name="Table Columns 5"/>
-    <w:lsdException w:uiPriority="99" w:name="Table Grid 1"/>
-    <w:lsdException w:uiPriority="99" w:name="Table Grid 2"/>
-    <w:lsdException w:uiPriority="99" w:name="Table Grid 3"/>
-    <w:lsdException w:uiPriority="99" w:name="Table Grid 4"/>
-    <w:lsdException w:uiPriority="99" w:name="Table Grid 5"/>
-    <w:lsdException w:uiPriority="99" w:name="Table Grid 6"/>
-    <w:lsdException w:uiPriority="99" w:name="Table Grid 7"/>
-    <w:lsdException w:uiPriority="99" w:name="Table Grid 8"/>
-    <w:lsdException w:uiPriority="99" w:name="Table List 1"/>
-    <w:lsdException w:uiPriority="99" w:name="Table List 2"/>
-    <w:lsdException w:uiPriority="99" w:name="Table List 3"/>
-    <w:lsdException w:uiPriority="99" w:name="Table List 4"/>
-    <w:lsdException w:uiPriority="99" w:name="Table List 5"/>
-    <w:lsdException w:uiPriority="99" w:name="Table List 6"/>
-    <w:lsdException w:uiPriority="99" w:name="Table List 7"/>
-    <w:lsdException w:uiPriority="99" w:name="Table List 8"/>
-    <w:lsdException w:uiPriority="99" w:name="Table 3D effects 1"/>
-    <w:lsdException w:uiPriority="99" w:name="Table 3D effects 2"/>
-    <w:lsdException w:uiPriority="99" w:name="Table 3D effects 3"/>
-    <w:lsdException w:uiPriority="99" w:name="Table Contemporary"/>
-    <w:lsdException w:uiPriority="99" w:name="Table Elegant"/>
-    <w:lsdException w:uiPriority="99" w:name="Table Professional"/>
-    <w:lsdException w:uiPriority="99" w:name="Table Subtle 1"/>
-    <w:lsdException w:uiPriority="99" w:name="Table Subtle 2"/>
-    <w:lsdException w:unhideWhenUsed="0" w:uiPriority="99" w:semiHidden="0" w:name="Table Web 1"/>
-    <w:lsdException w:uiPriority="99" w:name="Table Web 2"/>
-    <w:lsdException w:uiPriority="99" w:name="Table Web 3"/>
-    <w:lsdException w:uiPriority="99" w:name="Balloon Text"/>
-    <w:lsdException w:unhideWhenUsed="0" w:uiPriority="39" w:semiHidden="0" w:name="Table Grid"/>
-    <w:lsdException w:uiPriority="99" w:name="Table Theme"/>
-    <w:lsdException w:unhideWhenUsed="0" w:uiPriority="60" w:semiHidden="0" w:name="Light Shading"/>
-    <w:lsdException w:unhideWhenUsed="0" w:uiPriority="61" w:semiHidden="0" w:name="Light List"/>
-    <w:lsdException w:unhideWhenUsed="0" w:uiPriority="62" w:semiHidden="0" w:name="Light Grid"/>
-    <w:lsdException w:unhideWhenUsed="0" w:uiPriority="63" w:semiHidden="0" w:name="Medium Shading 1"/>
-    <w:lsdException w:unhideWhenUsed="0" w:uiPriority="64" w:semiHidden="0" w:name="Medium Shading 2"/>
-    <w:lsdException w:unhideWhenUsed="0" w:uiPriority="65" w:semiHidden="0" w:name="Medium List 1"/>
-    <w:lsdException w:unhideWhenUsed="0" w:uiPriority="66" w:semiHidden="0" w:name="Medium List 2"/>
-    <w:lsdException w:unhideWhenUsed="0" w:uiPriority="67" w:semiHidden="0" w:name="Medium Grid 1"/>
-    <w:lsdException w:unhideWhenUsed="0" w:uiPriority="68" w:semiHidden="0" w:name="Medium Grid 2"/>
-    <w:lsdException w:unhideWhenUsed="0" w:uiPriority="69" w:semiHidden="0" w:name="Medium Grid 3"/>
-    <w:lsdException w:unhideWhenUsed="0" w:uiPriority="70" w:semiHidden="0" w:name="Dark List"/>
-    <w:lsdException w:unhideWhenUsed="0" w:uiPriority="71" w:semiHidden="0" w:name="Colorful Shading"/>
-    <w:lsdException w:unhideWhenUsed="0" w:uiPriority="72" w:semiHidden="0" w:name="Colorful List"/>
-    <w:lsdException w:unhideWhenUsed="0" w:uiPriority="73" w:semiHidden="0" w:name="Colorful Grid"/>
-    <w:lsdException w:unhideWhenUsed="0" w:uiPriority="60" w:semiHidden="0" w:name="Light Shading Accent 1"/>
-    <w:lsdException w:unhideWhenUsed="0" w:uiPriority="61" w:semiHidden="0" w:name="Light List Accent 1"/>
-    <w:lsdException w:unhideWhenUsed="0" w:uiPriority="62" w:semiHidden="0" w:name="Light Grid Accent 1"/>
-    <w:lsdException w:unhideWhenUsed="0" w:uiPriority="63" w:semiHidden="0" w:name="Medium Shading 1 Accent 1"/>
-    <w:lsdException w:unhideWhenUsed="0" w:uiPriority="64" w:semiHidden="0" w:name="Medium Shading 2 Accent 1"/>
-    <w:lsdException w:unhideWhenUsed="0" w:uiPriority="65" w:semiHidden="0" w:name="Medium List 1 Accent 1"/>
-    <w:lsdException w:unhideWhenUsed="0" w:uiPriority="66" w:semiHidden="0" w:name="Medium List 2 Accent 1"/>
-    <w:lsdException w:unhideWhenUsed="0" w:uiPriority="67" w:semiHidden="0" w:name="Medium Grid 1 Accent 1"/>
-    <w:lsdException w:unhideWhenUsed="0" w:uiPriority="68" w:semiHidden="0" w:name="Medium Grid 2 Accent 1"/>
-    <w:lsdException w:unhideWhenUsed="0" w:uiPriority="69" w:semiHidden="0" w:name="Medium Grid 3 Accent 1"/>
-    <w:lsdException w:unhideWhenUsed="0" w:uiPriority="70" w:semiHidden="0" w:name="Dark List Accent 1"/>
-    <w:lsdException w:unhideWhenUsed="0" w:uiPriority="71" w:semiHidden="0" w:name="Colorful Shading Accent 1"/>
-    <w:lsdException w:unhideWhenUsed="0" w:uiPriority="72" w:semiHidden="0" w:name="Colorful List Accent 1"/>
-    <w:lsdException w:unhideWhenUsed="0" w:uiPriority="73" w:semiHidden="0" w:name="Colorful Grid Accent 1"/>
-    <w:lsdException w:unhideWhenUsed="0" w:uiPriority="60" w:semiHidden="0" w:name="Light Shading Accent 2"/>
-    <w:lsdException w:unhideWhenUsed="0" w:uiPriority="61" w:semiHidden="0" w:name="Light List Accent 2"/>
-    <w:lsdException w:unhideWhenUsed="0" w:uiPriority="62" w:semiHidden="0" w:name="Light Grid Accent 2"/>
-    <w:lsdException w:unhideWhenUsed="0" w:uiPriority="63" w:semiHidden="0" w:name="Medium Shading 1 Accent 2"/>
-    <w:lsdException w:unhideWhenUsed="0" w:uiPriority="64" w:semiHidden="0" w:name="Medium Shading 2 Accent 2"/>
-    <w:lsdException w:unhideWhenUsed="0" w:uiPriority="65" w:semiHidden="0" w:name="Medium List 1 Accent 2"/>
-    <w:lsdException w:unhideWhenUsed="0" w:uiPriority="66" w:semiHidden="0" w:name="Medium List 2 Accent 2"/>
-    <w:lsdException w:unhideWhenUsed="0" w:uiPriority="67" w:semiHidden="0" w:name="Medium Grid 1 Accent 2"/>
-    <w:lsdException w:unhideWhenUsed="0" w:uiPriority="68" w:semiHidden="0" w:name="Medium Grid 2 Accent 2"/>
-    <w:lsdException w:unhideWhenUsed="0" w:uiPriority="69" w:semiHidden="0" w:name="Medium Grid 3 Accent 2"/>
-    <w:lsdException w:unhideWhenUsed="0" w:uiPriority="70" w:semiHidden="0" w:name="Dark List Accent 2"/>
-    <w:lsdException w:unhideWhenUsed="0" w:uiPriority="71" w:semiHidden="0" w:name="Colorful Shading Accent 2"/>
-    <w:lsdException w:unhideWhenUsed="0" w:uiPriority="72" w:semiHidden="0" w:name="Colorful List Accent 2"/>
-    <w:lsdException w:unhideWhenUsed="0" w:uiPriority="73" w:semiHidden="0" w:name="Colorful Grid Accent 2"/>
-    <w:lsdException w:unhideWhenUsed="0" w:uiPriority="60" w:semiHidden="0" w:name="Light Shading Accent 3"/>
-    <w:lsdException w:unhideWhenUsed="0" w:uiPriority="61" w:semiHidden="0" w:name="Light List Accent 3"/>
-    <w:lsdException w:unhideWhenUsed="0" w:uiPriority="62" w:semiHidden="0" w:name="Light Grid Accent 3"/>
-    <w:lsdException w:unhideWhenUsed="0" w:uiPriority="63" w:semiHidden="0" w:name="Medium Shading 1 Accent 3"/>
-    <w:lsdException w:unhideWhenUsed="0" w:uiPriority="64" w:semiHidden="0" w:name="Medium Shading 2 Accent 3"/>
-    <w:lsdException w:unhideWhenUsed="0" w:uiPriority="65" w:semiHidden="0" w:name="Medium List 1 Accent 3"/>
-    <w:lsdException w:unhideWhenUsed="0" w:uiPriority="66" w:semiHidden="0" w:name="Medium List 2 Accent 3"/>
-    <w:lsdException w:unhideWhenUsed="0" w:uiPriority="67" w:semiHidden="0" w:name="Medium Grid 1 Accent 3"/>
-    <w:lsdException w:unhideWhenUsed="0" w:uiPriority="68" w:semiHidden="0" w:name="Medium Grid 2 Accent 3"/>
-    <w:lsdException w:unhideWhenUsed="0" w:uiPriority="69" w:semiHidden="0" w:name="Medium Grid 3 Accent 3"/>
-    <w:lsdException w:unhideWhenUsed="0" w:uiPriority="70" w:semiHidden="0" w:name="Dark List Accent 3"/>
-    <w:lsdException w:unhideWhenUsed="0" w:uiPriority="71" w:semiHidden="0" w:name="Colorful Shading Accent 3"/>
-    <w:lsdException w:unhideWhenUsed="0" w:uiPriority="72" w:semiHidden="0" w:name="Colorful List Accent 3"/>
-    <w:lsdException w:unhideWhenUsed="0" w:uiPriority="73" w:semiHidden="0" w:name="Colorful Grid Accent 3"/>
-    <w:lsdException w:unhideWhenUsed="0" w:uiPriority="60" w:semiHidden="0" w:name="Light Shading Accent 4"/>
-    <w:lsdException w:unhideWhenUsed="0" w:uiPriority="61" w:semiHidden="0" w:name="Light List Accent 4"/>
-    <w:lsdException w:unhideWhenUsed="0" w:uiPriority="62" w:semiHidden="0" w:name="Light Grid Accent 4"/>
-    <w:lsdException w:unhideWhenUsed="0" w:uiPriority="63" w:semiHidden="0" w:name="Medium Shading 1 Accent 4"/>
-    <w:lsdException w:unhideWhenUsed="0" w:uiPriority="64" w:semiHidden="0" w:name="Medium Shading 2 Accent 4"/>
-    <w:lsdException w:unhideWhenUsed="0" w:uiPriority="65" w:semiHidden="0" w:name="Medium List 1 Accent 4"/>
-    <w:lsdException w:unhideWhenUsed="0" w:uiPriority="66" w:semiHidden="0" w:name="Medium List 2 Accent 4"/>
-    <w:lsdException w:unhideWhenUsed="0" w:uiPriority="67" w:semiHidden="0" w:name="Medium Grid 1 Accent 4"/>
-    <w:lsdException w:unhideWhenUsed="0" w:uiPriority="68" w:semiHidden="0" w:name="Medium Grid 2 Accent 4"/>
-    <w:lsdException w:unhideWhenUsed="0" w:uiPriority="69" w:semiHidden="0" w:name="Medium Grid 3 Accent 4"/>
-    <w:lsdException w:unhideWhenUsed="0" w:uiPriority="70" w:semiHidden="0" w:name="Dark List Accent 4"/>
-    <w:lsdException w:unhideWhenUsed="0" w:uiPriority="71" w:semiHidden="0" w:name="Colorful Shading Accent 4"/>
-    <w:lsdException w:unhideWhenUsed="0" w:uiPriority="72" w:semiHidden="0" w:name="Colorful List Accent 4"/>
-    <w:lsdException w:unhideWhenUsed="0" w:uiPriority="73" w:semiHidden="0" w:name="Colorful Grid Accent 4"/>
-    <w:lsdException w:unhideWhenUsed="0" w:uiPriority="60" w:semiHidden="0" w:name="Light Shading Accent 5"/>
-    <w:lsdException w:unhideWhenUsed="0" w:uiPriority="61" w:semiHidden="0" w:name="Light List Accent 5"/>
-    <w:lsdException w:unhideWhenUsed="0" w:uiPriority="62" w:semiHidden="0" w:name="Light Grid Accent 5"/>
-    <w:lsdException w:unhideWhenUsed="0" w:uiPriority="63" w:semiHidden="0" w:name="Medium Shading 1 Accent 5"/>
-    <w:lsdException w:unhideWhenUsed="0" w:uiPriority="64" w:semiHidden="0" w:name="Medium Shading 2 Accent 5"/>
-    <w:lsdException w:unhideWhenUsed="0" w:uiPriority="65" w:semiHidden="0" w:name="Medium List 1 Accent 5"/>
-    <w:lsdException w:unhideWhenUsed="0" w:uiPriority="66" w:semiHidden="0" w:name="Medium List 2 Accent 5"/>
-    <w:lsdException w:unhideWhenUsed="0" w:uiPriority="67" w:semiHidden="0" w:name="Medium Grid 1 Accent 5"/>
-    <w:lsdException w:unhideWhenUsed="0" w:uiPriority="68" w:semiHidden="0" w:name="Medium Grid 2 Accent 5"/>
-    <w:lsdException w:unhideWhenUsed="0" w:uiPriority="69" w:semiHidden="0" w:name="Medium Grid 3 Accent 5"/>
-    <w:lsdException w:unhideWhenUsed="0" w:uiPriority="70" w:semiHidden="0" w:name="Dark List Accent 5"/>
-    <w:lsdException w:unhideWhenUsed="0" w:uiPriority="71" w:semiHidden="0" w:name="Colorful Shading Accent 5"/>
-    <w:lsdException w:unhideWhenUsed="0" w:uiPriority="72" w:semiHidden="0" w:name="Colorful List Accent 5"/>
-    <w:lsdException w:unhideWhenUsed="0" w:uiPriority="73" w:semiHidden="0" w:name="Colorful Grid Accent 5"/>
-    <w:lsdException w:unhideWhenUsed="0" w:uiPriority="60" w:semiHidden="0" w:name="Light Shading Accent 6"/>
-    <w:lsdException w:unhideWhenUsed="0" w:uiPriority="61" w:semiHidden="0" w:name="Light List Accent 6"/>
-    <w:lsdException w:unhideWhenUsed="0" w:uiPriority="62" w:semiHidden="0" w:name="Light Grid Accent 6"/>
-    <w:lsdException w:unhideWhenUsed="0" w:uiPriority="63" w:semiHidden="0" w:name="Medium Shading 1 Accent 6"/>
-    <w:lsdException w:unhideWhenUsed="0" w:uiPriority="64" w:semiHidden="0" w:name="Medium Shading 2 Accent 6"/>
-    <w:lsdException w:unhideWhenUsed="0" w:uiPriority="65" w:semiHidden="0" w:name="Medium List 1 Accent 6"/>
-    <w:lsdException w:unhideWhenUsed="0" w:uiPriority="66" w:semiHidden="0" w:name="Medium List 2 Accent 6"/>
-    <w:lsdException w:unhideWhenUsed="0" w:uiPriority="67" w:semiHidden="0" w:name="Medium Grid 1 Accent 6"/>
-    <w:lsdException w:unhideWhenUsed="0" w:uiPriority="68" w:semiHidden="0" w:name="Medium Grid 2 Accent 6"/>
-    <w:lsdException w:unhideWhenUsed="0" w:uiPriority="69" w:semiHidden="0" w:name="Medium Grid 3 Accent 6"/>
-    <w:lsdException w:unhideWhenUsed="0" w:uiPriority="70" w:semiHidden="0" w:name="Dark List Accent 6"/>
-    <w:lsdException w:unhideWhenUsed="0" w:uiPriority="71" w:semiHidden="0" w:name="Colorful Shading Accent 6"/>
-    <w:lsdException w:unhideWhenUsed="0" w:uiPriority="72" w:semiHidden="0" w:name="Colorful List Accent 6"/>
-    <w:lsdException w:unhideWhenUsed="0" w:uiPriority="73" w:semiHidden="0" w:name="Colorful Grid Accent 6"/>
+  <w:latentStyles w:defLockedState="0" w:defUIPriority="99" w:defSemiHidden="0" w:defUnhideWhenUsed="0" w:defQFormat="0" w:count="371">
+    <w:lsdException w:name="Normal" w:uiPriority="0" w:qFormat="1"/>
+    <w:lsdException w:name="heading 1" w:uiPriority="9" w:qFormat="1"/>
+    <w:lsdException w:name="heading 2" w:uiPriority="9" w:unhideWhenUsed="1" w:qFormat="1"/>
+    <w:lsdException w:name="heading 3" w:semiHidden="1" w:uiPriority="9" w:unhideWhenUsed="1" w:qFormat="1"/>
+    <w:lsdException w:name="heading 4" w:semiHidden="1" w:uiPriority="9" w:unhideWhenUsed="1" w:qFormat="1"/>
+    <w:lsdException w:name="heading 5" w:semiHidden="1" w:uiPriority="9" w:unhideWhenUsed="1" w:qFormat="1"/>
+    <w:lsdException w:name="heading 6" w:semiHidden="1" w:uiPriority="9" w:unhideWhenUsed="1" w:qFormat="1"/>
+    <w:lsdException w:name="heading 7" w:semiHidden="1" w:uiPriority="9" w:unhideWhenUsed="1" w:qFormat="1"/>
+    <w:lsdException w:name="heading 8" w:semiHidden="1" w:uiPriority="9" w:unhideWhenUsed="1" w:qFormat="1"/>
+    <w:lsdException w:name="heading 9" w:semiHidden="1" w:uiPriority="9" w:unhideWhenUsed="1" w:qFormat="1"/>
+    <w:lsdException w:name="index 1" w:semiHidden="1" w:unhideWhenUsed="1"/>
+    <w:lsdException w:name="index 2" w:semiHidden="1" w:unhideWhenUsed="1"/>
+    <w:lsdException w:name="index 3" w:semiHidden="1" w:unhideWhenUsed="1"/>
+    <w:lsdException w:name="index 4" w:semiHidden="1" w:unhideWhenUsed="1"/>
+    <w:lsdException w:name="index 5" w:semiHidden="1" w:unhideWhenUsed="1"/>
+    <w:lsdException w:name="index 6" w:semiHidden="1" w:unhideWhenUsed="1"/>
+    <w:lsdException w:name="index 7" w:semiHidden="1" w:unhideWhenUsed="1"/>
+    <w:lsdException w:name="index 8" w:semiHidden="1" w:unhideWhenUsed="1"/>
+    <w:lsdException w:name="index 9" w:semiHidden="1" w:unhideWhenUsed="1"/>
+    <w:lsdException w:name="toc 1" w:semiHidden="1" w:uiPriority="39" w:unhideWhenUsed="1"/>
+    <w:lsdException w:name="toc 2" w:semiHidden="1" w:uiPriority="39" w:unhideWhenUsed="1"/>
+    <w:lsdException w:name="toc 3" w:semiHidden="1" w:uiPriority="39" w:unhideWhenUsed="1"/>
+    <w:lsdException w:name="toc 4" w:semiHidden="1" w:uiPriority="39" w:unhideWhenUsed="1"/>
+    <w:lsdException w:name="toc 5" w:semiHidden="1" w:uiPriority="39" w:unhideWhenUsed="1"/>
+    <w:lsdException w:name="toc 6" w:semiHidden="1" w:uiPriority="39" w:unhideWhenUsed="1"/>
+    <w:lsdException w:name="toc 7" w:semiHidden="1" w:uiPriority="39" w:unhideWhenUsed="1"/>
+    <w:lsdException w:name="toc 8" w:semiHidden="1" w:uiPriority="39" w:unhideWhenUsed="1"/>
+    <w:lsdException w:name="toc 9" w:semiHidden="1" w:uiPriority="39" w:unhideWhenUsed="1"/>
+    <w:lsdException w:name="Normal Indent" w:semiHidden="1" w:unhideWhenUsed="1"/>
+    <w:lsdException w:name="footnote text" w:semiHidden="1" w:unhideWhenUsed="1"/>
+    <w:lsdException w:name="annotation text" w:semiHidden="1" w:unhideWhenUsed="1"/>
+    <w:lsdException w:name="header" w:semiHidden="1" w:unhideWhenUsed="1"/>
+    <w:lsdException w:name="footer" w:semiHidden="1" w:unhideWhenUsed="1"/>
+    <w:lsdException w:name="index heading" w:semiHidden="1" w:unhideWhenUsed="1"/>
+    <w:lsdException w:name="caption" w:semiHidden="1" w:uiPriority="35" w:unhideWhenUsed="1" w:qFormat="1"/>
+    <w:lsdException w:name="table of figures" w:semiHidden="1" w:unhideWhenUsed="1"/>
+    <w:lsdException w:name="envelope address" w:semiHidden="1" w:unhideWhenUsed="1"/>
+    <w:lsdException w:name="envelope return" w:semiHidden="1" w:unhideWhenUsed="1"/>
+    <w:lsdException w:name="footnote reference" w:semiHidden="1" w:unhideWhenUsed="1"/>
+    <w:lsdException w:name="annotation reference" w:semiHidden="1" w:unhideWhenUsed="1"/>
+    <w:lsdException w:name="line number" w:semiHidden="1" w:unhideWhenUsed="1"/>
+    <w:lsdException w:name="page number" w:semiHidden="1" w:unhideWhenUsed="1"/>
+    <w:lsdException w:name="endnote reference" w:semiHidden="1" w:unhideWhenUsed="1"/>
+    <w:lsdException w:name="endnote text" w:semiHidden="1" w:unhideWhenUsed="1"/>
+    <w:lsdException w:name="table of authorities" w:semiHidden="1" w:unhideWhenUsed="1"/>
+    <w:lsdException w:name="macro" w:semiHidden="1" w:unhideWhenUsed="1"/>
+    <w:lsdException w:name="toa heading" w:semiHidden="1" w:unhideWhenUsed="1"/>
+    <w:lsdException w:name="List" w:semiHidden="1" w:unhideWhenUsed="1"/>
+    <w:lsdException w:name="List Bullet" w:semiHidden="1" w:unhideWhenUsed="1"/>
+    <w:lsdException w:name="List Number" w:semiHidden="1" w:unhideWhenUsed="1"/>
+    <w:lsdException w:name="List 2" w:semiHidden="1" w:unhideWhenUsed="1"/>
+    <w:lsdException w:name="List 3" w:semiHidden="1" w:unhideWhenUsed="1"/>
+    <w:lsdException w:name="List 4" w:semiHidden="1" w:unhideWhenUsed="1"/>
+    <w:lsdException w:name="List 5" w:semiHidden="1" w:unhideWhenUsed="1"/>
+    <w:lsdException w:name="List Bullet 2" w:semiHidden="1" w:unhideWhenUsed="1"/>
+    <w:lsdException w:name="List Bullet 3" w:semiHidden="1" w:unhideWhenUsed="1"/>
+    <w:lsdException w:name="List Bullet 4" w:semiHidden="1" w:unhideWhenUsed="1"/>
+    <w:lsdException w:name="List Bullet 5" w:semiHidden="1" w:unhideWhenUsed="1"/>
+    <w:lsdException w:name="List Number 2" w:semiHidden="1" w:unhideWhenUsed="1"/>
+    <w:lsdException w:name="List Number 3" w:semiHidden="1" w:unhideWhenUsed="1"/>
+    <w:lsdException w:name="List Number 4" w:semiHidden="1" w:unhideWhenUsed="1"/>
+    <w:lsdException w:name="List Number 5" w:semiHidden="1" w:unhideWhenUsed="1"/>
+    <w:lsdException w:name="Title" w:uiPriority="10" w:qFormat="1"/>
+    <w:lsdException w:name="Closing" w:semiHidden="1" w:unhideWhenUsed="1"/>
+    <w:lsdException w:name="Signature" w:semiHidden="1" w:unhideWhenUsed="1"/>
+    <w:lsdException w:name="Default Paragraph Font" w:uiPriority="1" w:unhideWhenUsed="1"/>
+    <w:lsdException w:name="Body Text" w:semiHidden="1" w:unhideWhenUsed="1"/>
+    <w:lsdException w:name="Body Text Indent" w:semiHidden="1" w:unhideWhenUsed="1"/>
+    <w:lsdException w:name="List Continue" w:semiHidden="1" w:unhideWhenUsed="1"/>
+    <w:lsdException w:name="List Continue 2" w:semiHidden="1" w:unhideWhenUsed="1"/>
+    <w:lsdException w:name="List Continue 3" w:semiHidden="1" w:unhideWhenUsed="1"/>
+    <w:lsdException w:name="List Continue 4" w:semiHidden="1" w:unhideWhenUsed="1"/>
+    <w:lsdException w:name="List Continue 5" w:semiHidden="1" w:unhideWhenUsed="1"/>
+    <w:lsdException w:name="Message Header" w:semiHidden="1" w:unhideWhenUsed="1"/>
+    <w:lsdException w:name="Subtitle" w:uiPriority="11" w:qFormat="1"/>
+    <w:lsdException w:name="Salutation" w:semiHidden="1" w:unhideWhenUsed="1"/>
+    <w:lsdException w:name="Date" w:semiHidden="1" w:unhideWhenUsed="1"/>
+    <w:lsdException w:name="Body Text First Indent" w:semiHidden="1" w:unhideWhenUsed="1"/>
+    <w:lsdException w:name="Body Text First Indent 2" w:semiHidden="1" w:unhideWhenUsed="1"/>
+    <w:lsdException w:name="Note Heading" w:semiHidden="1" w:unhideWhenUsed="1"/>
+    <w:lsdException w:name="Body Text 2" w:semiHidden="1" w:unhideWhenUsed="1"/>
+    <w:lsdException w:name="Body Text 3" w:semiHidden="1" w:unhideWhenUsed="1"/>
+    <w:lsdException w:name="Body Text Indent 2" w:semiHidden="1" w:unhideWhenUsed="1"/>
+    <w:lsdException w:name="Body Text Indent 3" w:semiHidden="1" w:unhideWhenUsed="1"/>
+    <w:lsdException w:name="Block Text" w:semiHidden="1" w:unhideWhenUsed="1"/>
+    <w:lsdException w:name="Hyperlink" w:semiHidden="1" w:unhideWhenUsed="1"/>
+    <w:lsdException w:name="FollowedHyperlink" w:semiHidden="1" w:unhideWhenUsed="1"/>
+    <w:lsdException w:name="Strong" w:uiPriority="22" w:qFormat="1"/>
+    <w:lsdException w:name="Emphasis" w:uiPriority="20" w:qFormat="1"/>
+    <w:lsdException w:name="Document Map" w:semiHidden="1" w:unhideWhenUsed="1"/>
+    <w:lsdException w:name="Plain Text" w:semiHidden="1" w:unhideWhenUsed="1"/>
+    <w:lsdException w:name="E-mail Signature" w:semiHidden="1" w:unhideWhenUsed="1"/>
+    <w:lsdException w:name="HTML Top of Form" w:semiHidden="1" w:unhideWhenUsed="1"/>
+    <w:lsdException w:name="HTML Bottom of Form" w:semiHidden="1" w:unhideWhenUsed="1"/>
+    <w:lsdException w:name="Normal (Web)" w:semiHidden="1" w:unhideWhenUsed="1"/>
+    <w:lsdException w:name="HTML Acronym" w:semiHidden="1" w:unhideWhenUsed="1"/>
+    <w:lsdException w:name="HTML Address" w:semiHidden="1" w:unhideWhenUsed="1"/>
+    <w:lsdException w:name="HTML Cite" w:semiHidden="1" w:unhideWhenUsed="1"/>
+    <w:lsdException w:name="HTML Code" w:semiHidden="1" w:unhideWhenUsed="1"/>
+    <w:lsdException w:name="HTML Definition" w:semiHidden="1" w:unhideWhenUsed="1"/>
+    <w:lsdException w:name="HTML Keyboard" w:semiHidden="1" w:unhideWhenUsed="1"/>
+    <w:lsdException w:name="HTML Preformatted" w:semiHidden="1" w:unhideWhenUsed="1"/>
+    <w:lsdException w:name="HTML Sample" w:semiHidden="1" w:unhideWhenUsed="1"/>
+    <w:lsdException w:name="HTML Typewriter" w:semiHidden="1" w:unhideWhenUsed="1"/>
+    <w:lsdException w:name="HTML Variable" w:semiHidden="1" w:unhideWhenUsed="1"/>
+    <w:lsdException w:name="Normal Table" w:semiHidden="1" w:unhideWhenUsed="1"/>
+    <w:lsdException w:name="annotation subject" w:semiHidden="1" w:unhideWhenUsed="1"/>
+    <w:lsdException w:name="No List" w:semiHidden="1" w:unhideWhenUsed="1"/>
+    <w:lsdException w:name="Outline List 1" w:semiHidden="1" w:unhideWhenUsed="1"/>
+    <w:lsdException w:name="Outline List 2" w:semiHidden="1" w:unhideWhenUsed="1"/>
+    <w:lsdException w:name="Outline List 3" w:semiHidden="1" w:unhideWhenUsed="1"/>
+    <w:lsdException w:name="Table Simple 1" w:semiHidden="1" w:unhideWhenUsed="1"/>
+    <w:lsdException w:name="Table Simple 2" w:semiHidden="1" w:unhideWhenUsed="1"/>
+    <w:lsdException w:name="Table Simple 3" w:semiHidden="1" w:unhideWhenUsed="1"/>
+    <w:lsdException w:name="Table Classic 1" w:semiHidden="1" w:unhideWhenUsed="1"/>
+    <w:lsdException w:name="Table Classic 2" w:semiHidden="1" w:unhideWhenUsed="1"/>
+    <w:lsdException w:name="Table Classic 3" w:semiHidden="1" w:unhideWhenUsed="1"/>
+    <w:lsdException w:name="Table Classic 4" w:semiHidden="1" w:unhideWhenUsed="1"/>
+    <w:lsdException w:name="Table Colorful 1" w:semiHidden="1" w:unhideWhenUsed="1"/>
+    <w:lsdException w:name="Table Colorful 2" w:semiHidden="1" w:unhideWhenUsed="1"/>
+    <w:lsdException w:name="Table Colorful 3" w:semiHidden="1" w:unhideWhenUsed="1"/>
+    <w:lsdException w:name="Table Columns 1" w:semiHidden="1" w:unhideWhenUsed="1"/>
+    <w:lsdException w:name="Table Columns 2" w:semiHidden="1" w:unhideWhenUsed="1"/>
+    <w:lsdException w:name="Table Columns 3" w:semiHidden="1" w:unhideWhenUsed="1"/>
+    <w:lsdException w:name="Table Columns 4" w:semiHidden="1" w:unhideWhenUsed="1"/>
+    <w:lsdException w:name="Table Columns 5" w:semiHidden="1" w:unhideWhenUsed="1"/>
+    <w:lsdException w:name="Table Grid 1" w:semiHidden="1" w:unhideWhenUsed="1"/>
+    <w:lsdException w:name="Table Grid 2" w:semiHidden="1" w:unhideWhenUsed="1"/>
+    <w:lsdException w:name="Table Grid 3" w:semiHidden="1" w:unhideWhenUsed="1"/>
+    <w:lsdException w:name="Table Grid 4" w:semiHidden="1" w:unhideWhenUsed="1"/>
+    <w:lsdException w:name="Table Grid 5" w:semiHidden="1" w:unhideWhenUsed="1"/>
+    <w:lsdException w:name="Table Grid 6" w:semiHidden="1" w:unhideWhenUsed="1"/>
+    <w:lsdException w:name="Table Grid 7" w:semiHidden="1" w:unhideWhenUsed="1"/>
+    <w:lsdException w:name="Table Grid 8" w:semiHidden="1" w:unhideWhenUsed="1"/>
+    <w:lsdException w:name="Table List 1" w:semiHidden="1" w:unhideWhenUsed="1"/>
+    <w:lsdException w:name="Table List 2" w:semiHidden="1" w:unhideWhenUsed="1"/>
+    <w:lsdException w:name="Table List 3" w:semiHidden="1" w:unhideWhenUsed="1"/>
+    <w:lsdException w:name="Table List 4" w:semiHidden="1" w:unhideWhenUsed="1"/>
+    <w:lsdException w:name="Table List 5" w:semiHidden="1" w:unhideWhenUsed="1"/>
+    <w:lsdException w:name="Table List 6" w:semiHidden="1" w:unhideWhenUsed="1"/>
+    <w:lsdException w:name="Table List 7" w:semiHidden="1" w:unhideWhenUsed="1"/>
+    <w:lsdException w:name="Table List 8" w:semiHidden="1" w:unhideWhenUsed="1"/>
+    <w:lsdException w:name="Table 3D effects 1" w:semiHidden="1" w:unhideWhenUsed="1"/>
+    <w:lsdException w:name="Table 3D effects 2" w:semiHidden="1" w:unhideWhenUsed="1"/>
+    <w:lsdException w:name="Table 3D effects 3" w:semiHidden="1" w:unhideWhenUsed="1"/>
+    <w:lsdException w:name="Table Contemporary" w:semiHidden="1" w:unhideWhenUsed="1"/>
+    <w:lsdException w:name="Table Elegant" w:semiHidden="1" w:unhideWhenUsed="1"/>
+    <w:lsdException w:name="Table Professional" w:semiHidden="1" w:unhideWhenUsed="1"/>
+    <w:lsdException w:name="Table Subtle 1" w:semiHidden="1" w:unhideWhenUsed="1"/>
+    <w:lsdException w:name="Table Subtle 2" w:semiHidden="1" w:unhideWhenUsed="1"/>
+    <w:lsdException w:name="Table Web 1" w:semiHidden="1" w:unhideWhenUsed="1"/>
+    <w:lsdException w:name="Table Web 2" w:semiHidden="1" w:unhideWhenUsed="1"/>
+    <w:lsdException w:name="Table Web 3" w:semiHidden="1" w:unhideWhenUsed="1"/>
+    <w:lsdException w:name="Balloon Text" w:semiHidden="1" w:unhideWhenUsed="1"/>
+    <w:lsdException w:name="Table Grid" w:semiHidden="1" w:uiPriority="39" w:unhideWhenUsed="1"/>
+    <w:lsdException w:name="Table Theme" w:semiHidden="1" w:unhideWhenUsed="1"/>
+    <w:lsdException w:name="Placeholder Text" w:semiHidden="1"/>
+    <w:lsdException w:name="Light Shading" w:uiPriority="60"/>
+    <w:lsdException w:name="Light List" w:uiPriority="61"/>
+    <w:lsdException w:name="Light Grid" w:uiPriority="62"/>
+    <w:lsdException w:name="Medium Shading 1" w:uiPriority="63"/>
+    <w:lsdException w:name="Medium Shading 2" w:uiPriority="64"/>
+    <w:lsdException w:name="Medium List 1" w:uiPriority="65"/>
+    <w:lsdException w:name="Medium List 2" w:uiPriority="66"/>
+    <w:lsdException w:name="Medium Grid 1" w:uiPriority="67"/>
+    <w:lsdException w:name="Medium Grid 2" w:uiPriority="68"/>
+    <w:lsdException w:name="Medium Grid 3" w:uiPriority="69"/>
+    <w:lsdException w:name="Dark List" w:uiPriority="70"/>
+    <w:lsdException w:name="Colorful Shading" w:uiPriority="71"/>
+    <w:lsdException w:name="Colorful List" w:uiPriority="72"/>
+    <w:lsdException w:name="Colorful Grid" w:uiPriority="73"/>
+    <w:lsdException w:name="Light Shading Accent 1" w:uiPriority="60"/>
+    <w:lsdException w:name="Light List Accent 1" w:uiPriority="61"/>
+    <w:lsdException w:name="Light Grid Accent 1" w:uiPriority="62"/>
+    <w:lsdException w:name="Medium Shading 1 Accent 1" w:uiPriority="63"/>
+    <w:lsdException w:name="Medium Shading 2 Accent 1" w:uiPriority="64"/>
+    <w:lsdException w:name="Medium List 1 Accent 1" w:uiPriority="65"/>
+    <w:lsdException w:name="Revision" w:semiHidden="1"/>
+    <w:lsdException w:name="Medium List 2 Accent 1" w:uiPriority="66"/>
+    <w:lsdException w:name="Medium Grid 1 Accent 1" w:uiPriority="67"/>
+    <w:lsdException w:name="Medium Grid 2 Accent 1" w:uiPriority="68"/>
+    <w:lsdException w:name="Medium Grid 3 Accent 1" w:uiPriority="69"/>
+    <w:lsdException w:name="Dark List Accent 1" w:uiPriority="70"/>
+    <w:lsdException w:name="Colorful Shading Accent 1" w:uiPriority="71"/>
+    <w:lsdException w:name="Colorful List Accent 1" w:uiPriority="72"/>
+    <w:lsdException w:name="Colorful Grid Accent 1" w:uiPriority="73"/>
+    <w:lsdException w:name="Light Shading Accent 2" w:uiPriority="60"/>
+    <w:lsdException w:name="Light List Accent 2" w:uiPriority="61"/>
+    <w:lsdException w:name="Light Grid Accent 2" w:uiPriority="62"/>
+    <w:lsdException w:name="Medium Shading 1 Accent 2" w:uiPriority="63"/>
+    <w:lsdException w:name="Medium Shading 2 Accent 2" w:uiPriority="64"/>
+    <w:lsdException w:name="Medium List 1 Accent 2" w:uiPriority="65"/>
+    <w:lsdException w:name="Medium List 2 Accent 2" w:uiPriority="66"/>
+    <w:lsdException w:name="Medium Grid 1 Accent 2" w:uiPriority="67"/>
+    <w:lsdException w:name="Medium Grid 2 Accent 2" w:uiPriority="68"/>
+    <w:lsdException w:name="Medium Grid 3 Accent 2" w:uiPriority="69"/>
+    <w:lsdException w:name="Dark List Accent 2" w:uiPriority="70"/>
+    <w:lsdException w:name="Colorful Shading Accent 2" w:uiPriority="71"/>
+    <w:lsdException w:name="Colorful List Accent 2" w:uiPriority="72"/>
+    <w:lsdException w:name="Colorful Grid Accent 2" w:uiPriority="73"/>
+    <w:lsdException w:name="Light Shading Accent 3" w:uiPriority="60"/>
+    <w:lsdException w:name="Light List Accent 3" w:uiPriority="61"/>
+    <w:lsdException w:name="Light Grid Accent 3" w:uiPriority="62"/>
+    <w:lsdException w:name="Medium Shading 1 Accent 3" w:uiPriority="63"/>
+    <w:lsdException w:name="Medium Shading 2 Accent 3" w:uiPriority="64"/>
+    <w:lsdException w:name="Medium List 1 Accent 3" w:uiPriority="65"/>
+    <w:lsdException w:name="Medium List 2 Accent 3" w:uiPriority="66"/>
+    <w:lsdException w:name="Medium Grid 1 Accent 3" w:uiPriority="67"/>
+    <w:lsdException w:name="Medium Grid 2 Accent 3" w:uiPriority="68"/>
+    <w:lsdException w:name="Medium Grid 3 Accent 3" w:uiPriority="69"/>
+    <w:lsdException w:name="Dark List Accent 3" w:uiPriority="70"/>
+    <w:lsdException w:name="Colorful Shading Accent 3" w:uiPriority="71"/>
+    <w:lsdException w:name="Colorful List Accent 3" w:uiPriority="72"/>
+    <w:lsdException w:name="Colorful Grid Accent 3" w:uiPriority="73"/>
+    <w:lsdException w:name="Light Shading Accent 4" w:uiPriority="60"/>
+    <w:lsdException w:name="Light List Accent 4" w:uiPriority="61"/>
+    <w:lsdException w:name="Light Grid Accent 4" w:uiPriority="62"/>
+    <w:lsdException w:name="Medium Shading 1 Accent 4" w:uiPriority="63"/>
+    <w:lsdException w:name="Medium Shading 2 Accent 4" w:uiPriority="64"/>
+    <w:lsdException w:name="Medium List 1 Accent 4" w:uiPriority="65"/>
+    <w:lsdException w:name="Medium List 2 Accent 4" w:uiPriority="66"/>
+    <w:lsdException w:name="Medium Grid 1 Accent 4" w:uiPriority="67"/>
+    <w:lsdException w:name="Medium Grid 2 Accent 4" w:uiPriority="68"/>
+    <w:lsdException w:name="Medium Grid 3 Accent 4" w:uiPriority="69"/>
+    <w:lsdException w:name="Dark List Accent 4" w:uiPriority="70"/>
+    <w:lsdException w:name="Colorful Shading Accent 4" w:uiPriority="71"/>
+    <w:lsdException w:name="Colorful List Accent 4" w:uiPriority="72"/>
+    <w:lsdException w:name="Colorful Grid Accent 4" w:uiPriority="73"/>
+    <w:lsdException w:name="Light Shading Accent 5" w:uiPriority="60"/>
+    <w:lsdException w:name="Light List Accent 5" w:uiPriority="61"/>
+    <w:lsdException w:name="Light Grid Accent 5" w:uiPriority="62"/>
+    <w:lsdException w:name="Medium Shading 1 Accent 5" w:uiPriority="63"/>
+    <w:lsdException w:name="Medium Shading 2 Accent 5" w:uiPriority="64"/>
+    <w:lsdException w:name="Medium List 1 Accent 5" w:uiPriority="65"/>
+    <w:lsdException w:name="Medium List 2 Accent 5" w:uiPriority="66"/>
+    <w:lsdException w:name="Medium Grid 1 Accent 5" w:uiPriority="67"/>
+    <w:lsdException w:name="Medium Grid 2 Accent 5" w:uiPriority="68"/>
+    <w:lsdException w:name="Medium Grid 3 Accent 5" w:uiPriority="69"/>
+    <w:lsdException w:name="Dark List Accent 5" w:uiPriority="70"/>
+    <w:lsdException w:name="Colorful Shading Accent 5" w:uiPriority="71"/>
+    <w:lsdException w:name="Colorful List Accent 5" w:uiPriority="72"/>
+    <w:lsdException w:name="Colorful Grid Accent 5" w:uiPriority="73"/>
+    <w:lsdException w:name="Light Shading Accent 6" w:uiPriority="60"/>
+    <w:lsdException w:name="Light List Accent 6" w:uiPriority="61"/>
+    <w:lsdException w:name="Light Grid Accent 6" w:uiPriority="62"/>
+    <w:lsdException w:name="Medium Shading 1 Accent 6" w:uiPriority="63"/>
+    <w:lsdException w:name="Medium Shading 2 Accent 6" w:uiPriority="64"/>
+    <w:lsdException w:name="Medium List 1 Accent 6" w:uiPriority="65"/>
+    <w:lsdException w:name="Medium List 2 Accent 6" w:uiPriority="66"/>
+    <w:lsdException w:name="Medium Grid 1 Accent 6" w:uiPriority="67"/>
+    <w:lsdException w:name="Medium Grid 2 Accent 6" w:uiPriority="68"/>
+    <w:lsdException w:name="Medium Grid 3 Accent 6" w:uiPriority="69"/>
+    <w:lsdException w:name="Dark List Accent 6" w:uiPriority="70"/>
+    <w:lsdException w:name="Colorful Shading Accent 6" w:uiPriority="71"/>
+    <w:lsdException w:name="Colorful List Accent 6" w:uiPriority="72"/>
+    <w:lsdException w:name="Colorful Grid Accent 6" w:uiPriority="73"/>
+    <w:lsdException w:name="Subtle Emphasis" w:uiPriority="19" w:qFormat="1"/>
+    <w:lsdException w:name="Intense Emphasis" w:uiPriority="21" w:qFormat="1"/>
+    <w:lsdException w:name="Subtle Reference" w:uiPriority="31" w:qFormat="1"/>
+    <w:lsdException w:name="Intense Reference" w:uiPriority="32" w:qFormat="1"/>
+    <w:lsdException w:name="Book Title" w:uiPriority="33" w:qFormat="1"/>
+    <w:lsdException w:name="Bibliography" w:semiHidden="1" w:uiPriority="37" w:unhideWhenUsed="1"/>
+    <w:lsdException w:name="TOC Heading" w:semiHidden="1" w:uiPriority="39" w:unhideWhenUsed="1" w:qFormat="1"/>
+    <w:lsdException w:name="Plain Table 1" w:uiPriority="41"/>
+    <w:lsdException w:name="Plain Table 2" w:uiPriority="42"/>
+    <w:lsdException w:name="Plain Table 3" w:uiPriority="43"/>
+    <w:lsdException w:name="Plain Table 4" w:uiPriority="44"/>
+    <w:lsdException w:name="Plain Table 5" w:uiPriority="45"/>
+    <w:lsdException w:name="Grid Table Light" w:uiPriority="40"/>
+    <w:lsdException w:name="Grid Table 1 Light" w:uiPriority="46"/>
+    <w:lsdException w:name="Grid Table 2" w:uiPriority="47"/>
+    <w:lsdException w:name="Grid Table 3" w:uiPriority="48"/>
+    <w:lsdException w:name="Grid Table 4" w:uiPriority="49"/>
+    <w:lsdException w:name="Grid Table 5 Dark" w:uiPriority="50"/>
+    <w:lsdException w:name="Grid Table 6 Colorful" w:uiPriority="51"/>
+    <w:lsdException w:name="Grid Table 7 Colorful" w:uiPriority="52"/>
+    <w:lsdException w:name="Grid Table 1 Light Accent 1" w:uiPriority="46"/>
+    <w:lsdException w:name="Grid Table 2 Accent 1" w:uiPriority="47"/>
+    <w:lsdException w:name="Grid Table 3 Accent 1" w:uiPriority="48"/>
+    <w:lsdException w:name="Grid Table 4 Accent 1" w:uiPriority="49"/>
+    <w:lsdException w:name="Grid Table 5 Dark Accent 1" w:uiPriority="50"/>
+    <w:lsdException w:name="Grid Table 6 Colorful Accent 1" w:uiPriority="51"/>
+    <w:lsdException w:name="Grid Table 7 Colorful Accent 1" w:uiPriority="52"/>
+    <w:lsdException w:name="Grid Table 1 Light Accent 2" w:uiPriority="46"/>
+    <w:lsdException w:name="Grid Table 2 Accent 2" w:uiPriority="47"/>
+    <w:lsdException w:name="Grid Table 3 Accent 2" w:uiPriority="48"/>
+    <w:lsdException w:name="Grid Table 4 Accent 2" w:uiPriority="49"/>
+    <w:lsdException w:name="Grid Table 5 Dark Accent 2" w:uiPriority="50"/>
+    <w:lsdException w:name="Grid Table 6 Colorful Accent 2" w:uiPriority="51"/>
+    <w:lsdException w:name="Grid Table 7 Colorful Accent 2" w:uiPriority="52"/>
+    <w:lsdException w:name="Grid Table 1 Light Accent 3" w:uiPriority="46"/>
+    <w:lsdException w:name="Grid Table 2 Accent 3" w:uiPriority="47"/>
+    <w:lsdException w:name="Grid Table 3 Accent 3" w:uiPriority="48"/>
+    <w:lsdException w:name="Grid Table 4 Accent 3" w:uiPriority="49"/>
+    <w:lsdException w:name="Grid Table 5 Dark Accent 3" w:uiPriority="50"/>
+    <w:lsdException w:name="Grid Table 6 Colorful Accent 3" w:uiPriority="51"/>
+    <w:lsdException w:name="Grid Table 7 Colorful Accent 3" w:uiPriority="52"/>
+    <w:lsdException w:name="Grid Table 1 Light Accent 4" w:uiPriority="46"/>
+    <w:lsdException w:name="Grid Table 2 Accent 4" w:uiPriority="47"/>
+    <w:lsdException w:name="Grid Table 3 Accent 4" w:uiPriority="48"/>
+    <w:lsdException w:name="Grid Table 4 Accent 4" w:uiPriority="49"/>
+    <w:lsdException w:name="Grid Table 5 Dark Accent 4" w:uiPriority="50"/>
+    <w:lsdException w:name="Grid Table 6 Colorful Accent 4" w:uiPriority="51"/>
+    <w:lsdException w:name="Grid Table 7 Colorful Accent 4" w:uiPriority="52"/>
+    <w:lsdException w:name="Grid Table 1 Light Accent 5" w:uiPriority="46"/>
+    <w:lsdException w:name="Grid Table 2 Accent 5" w:uiPriority="47"/>
+    <w:lsdException w:name="Grid Table 3 Accent 5" w:uiPriority="48"/>
+    <w:lsdException w:name="Grid Table 4 Accent 5" w:uiPriority="49"/>
+    <w:lsdException w:name="Grid Table 5 Dark Accent 5" w:uiPriority="50"/>
+    <w:lsdException w:name="Grid Table 6 Colorful Accent 5" w:uiPriority="51"/>
+    <w:lsdException w:name="Grid Table 7 Colorful Accent 5" w:uiPriority="52"/>
+    <w:lsdException w:name="Grid Table 1 Light Accent 6" w:uiPriority="46"/>
+    <w:lsdException w:name="Grid Table 2 Accent 6" w:uiPriority="47"/>
+    <w:lsdException w:name="Grid Table 3 Accent 6" w:uiPriority="48"/>
+    <w:lsdException w:name="Grid Table 4 Accent 6" w:uiPriority="49"/>
+    <w:lsdException w:name="Grid Table 5 Dark Accent 6" w:uiPriority="50"/>
+    <w:lsdException w:name="Grid Table 6 Colorful Accent 6" w:uiPriority="51"/>
+    <w:lsdException w:name="Grid Table 7 Colorful Accent 6" w:uiPriority="52"/>
+    <w:lsdException w:name="List Table 1 Light" w:uiPriority="46"/>
+    <w:lsdException w:name="List Table 2" w:uiPriority="47"/>
+    <w:lsdException w:name="List Table 3" w:uiPriority="48"/>
+    <w:lsdException w:name="List Table 4" w:uiPriority="49"/>
+    <w:lsdException w:name="List Table 5 Dark" w:uiPriority="50"/>
+    <w:lsdException w:name="List Table 6 Colorful" w:uiPriority="51"/>
+    <w:lsdException w:name="List Table 7 Colorful" w:uiPriority="52"/>
+    <w:lsdException w:name="List Table 1 Light Accent 1" w:uiPriority="46"/>
+    <w:lsdException w:name="List Table 2 Accent 1" w:uiPriority="47"/>
+    <w:lsdException w:name="List Table 3 Accent 1" w:uiPriority="48"/>
+    <w:lsdException w:name="List Table 4 Accent 1" w:uiPriority="49"/>
+    <w:lsdException w:name="List Table 5 Dark Accent 1" w:uiPriority="50"/>
+    <w:lsdException w:name="List Table 6 Colorful Accent 1" w:uiPriority="51"/>
+    <w:lsdException w:name="List Table 7 Colorful Accent 1" w:uiPriority="52"/>
+    <w:lsdException w:name="List Table 1 Light Accent 2" w:uiPriority="46"/>
+    <w:lsdException w:name="List Table 2 Accent 2" w:uiPriority="47"/>
+    <w:lsdException w:name="List Table 3 Accent 2" w:uiPriority="48"/>
+    <w:lsdException w:name="List Table 4 Accent 2" w:uiPriority="49"/>
+    <w:lsdException w:name="List Table 5 Dark Accent 2" w:uiPriority="50"/>
+    <w:lsdException w:name="List Table 6 Colorful Accent 2" w:uiPriority="51"/>
+    <w:lsdException w:name="List Table 7 Colorful Accent 2" w:uiPriority="52"/>
+    <w:lsdException w:name="List Table 1 Light Accent 3" w:uiPriority="46"/>
+    <w:lsdException w:name="List Table 2 Accent 3" w:uiPriority="47"/>
+    <w:lsdException w:name="List Table 3 Accent 3" w:uiPriority="48"/>
+    <w:lsdException w:name="List Table 4 Accent 3" w:uiPriority="49"/>
+    <w:lsdException w:name="List Table 5 Dark Accent 3" w:uiPriority="50"/>
+    <w:lsdException w:name="List Table 6 Colorful Accent 3" w:uiPriority="51"/>
+    <w:lsdException w:name="List Table 7 Colorful Accent 3" w:uiPriority="52"/>
+    <w:lsdException w:name="List Table 1 Light Accent 4" w:uiPriority="46"/>
+    <w:lsdException w:name="List Table 2 Accent 4" w:uiPriority="47"/>
+    <w:lsdException w:name="List Table 3 Accent 4" w:uiPriority="48"/>
+    <w:lsdException w:name="List Table 4 Accent 4" w:uiPriority="49"/>
+    <w:lsdException w:name="List Table 5 Dark Accent 4" w:uiPriority="50"/>
+    <w:lsdException w:name="List Table 6 Colorful Accent 4" w:uiPriority="51"/>
+    <w:lsdException w:name="List Table 7 Colorful Accent 4" w:uiPriority="52"/>
+    <w:lsdException w:name="List Table 1 Light Accent 5" w:uiPriority="46"/>
+    <w:lsdException w:name="List Table 2 Accent 5" w:uiPriority="47"/>
+    <w:lsdException w:name="List Table 3 Accent 5" w:uiPriority="48"/>
+    <w:lsdException w:name="List Table 4 Accent 5" w:uiPriority="49"/>
+    <w:lsdException w:name="List Table 5 Dark Accent 5" w:uiPriority="50"/>
+    <w:lsdException w:name="List Table 6 Colorful Accent 5" w:uiPriority="51"/>
+    <w:lsdException w:name="List Table 7 Colorful Accent 5" w:uiPriority="52"/>
+    <w:lsdException w:name="List Table 1 Light Accent 6" w:uiPriority="46"/>
+    <w:lsdException w:name="List Table 2 Accent 6" w:uiPriority="47"/>
+    <w:lsdException w:name="List Table 3 Accent 6" w:uiPriority="48"/>
+    <w:lsdException w:name="List Table 4 Accent 6" w:uiPriority="49"/>
+    <w:lsdException w:name="List Table 5 Dark Accent 6" w:uiPriority="50"/>
+    <w:lsdException w:name="List Table 6 Colorful Accent 6" w:uiPriority="51"/>
+    <w:lsdException w:name="List Table 7 Colorful Accent 6" w:uiPriority="52"/>
   </w:latentStyles>
-  <w:style w:type="paragraph" w:default="1" w:styleId="1">
+  <w:style w:type="paragraph" w:default="1" w:styleId="Normal">
     <w:name w:val="Normal"/>
     <w:qFormat/>
-    <w:uiPriority w:val="0"/>
-    <w:pPr>
-      <w:spacing w:after="160" w:line="259" w:lineRule="auto"/>
-    </w:pPr>
     <w:rPr>
-      <w:rFonts w:ascii="Calibri" w:hAnsi="Calibri" w:eastAsia="Calibri" w:cs="Calibri"/>
+      <w:rFonts w:ascii="Calibri" w:eastAsia="Calibri" w:hAnsi="Calibri" w:cs="Calibri"/>
       <w:color w:val="000000"/>
       <w:sz w:val="22"/>
       <w:szCs w:val="22"/>
-      <w:lang w:val="en-US" w:eastAsia="en-US" w:bidi="ar-SA"/>
+      <w:lang w:val="en-US" w:eastAsia="en-US"/>
     </w:rPr>
   </w:style>
-  <w:style w:type="paragraph" w:styleId="2">
+  <w:style w:type="paragraph" w:styleId="Ttulo1">
     <w:name w:val="heading 1"/>
-    <w:next w:val="1"/>
-    <w:link w:val="6"/>
+    <w:next w:val="Normal"/>
+    <w:link w:val="Ttulo1Car"/>
+    <w:uiPriority w:val="9"/>
     <w:unhideWhenUsed/>
     <w:qFormat/>
-    <w:uiPriority w:val="9"/>
     <w:pPr>
       <w:keepNext/>
       <w:keepLines/>
@@ -2691,20 +2704,20 @@
       <w:outlineLvl w:val="0"/>
     </w:pPr>
     <w:rPr>
-      <w:rFonts w:ascii="Calibri" w:hAnsi="Calibri" w:eastAsia="Calibri" w:cs="Calibri"/>
+      <w:rFonts w:ascii="Calibri" w:eastAsia="Calibri" w:hAnsi="Calibri" w:cs="Calibri"/>
       <w:color w:val="000000"/>
       <w:sz w:val="21"/>
       <w:szCs w:val="22"/>
-      <w:lang w:val="en-US" w:eastAsia="en-US" w:bidi="ar-SA"/>
+      <w:lang w:val="en-US" w:eastAsia="en-US"/>
     </w:rPr>
   </w:style>
-  <w:style w:type="paragraph" w:styleId="3">
+  <w:style w:type="paragraph" w:styleId="Ttulo2">
     <w:name w:val="heading 2"/>
-    <w:next w:val="1"/>
-    <w:link w:val="7"/>
+    <w:next w:val="Normal"/>
+    <w:link w:val="Ttulo2Car"/>
+    <w:uiPriority w:val="9"/>
     <w:unhideWhenUsed/>
     <w:qFormat/>
-    <w:uiPriority w:val="9"/>
     <w:pPr>
       <w:keepNext/>
       <w:keepLines/>
@@ -2714,24 +2727,26 @@
       <w:outlineLvl w:val="1"/>
     </w:pPr>
     <w:rPr>
-      <w:rFonts w:ascii="Calibri" w:hAnsi="Calibri" w:eastAsia="Calibri" w:cs="Calibri"/>
+      <w:rFonts w:ascii="Calibri" w:eastAsia="Calibri" w:hAnsi="Calibri" w:cs="Calibri"/>
       <w:color w:val="000000"/>
       <w:sz w:val="17"/>
       <w:szCs w:val="22"/>
-      <w:lang w:val="en-US" w:eastAsia="en-US" w:bidi="ar-SA"/>
+      <w:lang w:val="en-US" w:eastAsia="en-US"/>
     </w:rPr>
   </w:style>
-  <w:style w:type="character" w:default="1" w:styleId="4">
+  <w:style w:type="character" w:default="1" w:styleId="Fuentedeprrafopredeter">
     <w:name w:val="Default Paragraph Font"/>
+    <w:uiPriority w:val="1"/>
+    <w:semiHidden/>
     <w:unhideWhenUsed/>
-    <w:uiPriority w:val="1"/>
   </w:style>
-  <w:style w:type="table" w:default="1" w:styleId="5">
+  <w:style w:type="table" w:default="1" w:styleId="Tablanormal">
     <w:name w:val="Normal Table"/>
+    <w:uiPriority w:val="99"/>
+    <w:semiHidden/>
     <w:unhideWhenUsed/>
-    <w:uiPriority w:val="99"/>
     <w:tblPr>
-      <w:tblLayout w:type="fixed"/>
+      <w:tblInd w:w="0" w:type="dxa"/>
       <w:tblCellMar>
         <w:top w:w="0" w:type="dxa"/>
         <w:left w:w="108" w:type="dxa"/>
@@ -2740,34 +2755,36 @@
       </w:tblCellMar>
     </w:tblPr>
   </w:style>
-  <w:style w:type="character" w:customStyle="1" w:styleId="6">
+  <w:style w:type="numbering" w:default="1" w:styleId="Sinlista">
+    <w:name w:val="No List"/>
+    <w:uiPriority w:val="99"/>
+    <w:semiHidden/>
+    <w:unhideWhenUsed/>
+  </w:style>
+  <w:style w:type="character" w:customStyle="1" w:styleId="Ttulo1Car">
     <w:name w:val="Título 1 Car"/>
-    <w:link w:val="2"/>
-    <w:uiPriority w:val="0"/>
+    <w:link w:val="Ttulo1"/>
     <w:rPr>
-      <w:rFonts w:ascii="Calibri" w:hAnsi="Calibri" w:eastAsia="Calibri" w:cs="Calibri"/>
+      <w:rFonts w:ascii="Calibri" w:eastAsia="Calibri" w:hAnsi="Calibri" w:cs="Calibri"/>
       <w:color w:val="000000"/>
       <w:sz w:val="21"/>
     </w:rPr>
   </w:style>
-  <w:style w:type="character" w:customStyle="1" w:styleId="7">
+  <w:style w:type="character" w:customStyle="1" w:styleId="Ttulo2Car">
     <w:name w:val="Título 2 Car"/>
-    <w:link w:val="3"/>
-    <w:uiPriority w:val="0"/>
+    <w:link w:val="Ttulo2"/>
     <w:rPr>
-      <w:rFonts w:ascii="Calibri" w:hAnsi="Calibri" w:eastAsia="Calibri" w:cs="Calibri"/>
+      <w:rFonts w:ascii="Calibri" w:eastAsia="Calibri" w:hAnsi="Calibri" w:cs="Calibri"/>
       <w:color w:val="000000"/>
       <w:sz w:val="17"/>
     </w:rPr>
   </w:style>
-  <w:style w:type="table" w:customStyle="1" w:styleId="8">
+  <w:style w:type="table" w:customStyle="1" w:styleId="TableGrid">
     <w:name w:val="TableGrid"/>
-    <w:uiPriority w:val="0"/>
     <w:pPr>
       <w:spacing w:after="0" w:line="240" w:lineRule="auto"/>
     </w:pPr>
     <w:tblPr>
-      <w:tblLayout w:type="fixed"/>
       <w:tblCellMar>
         <w:top w:w="0" w:type="dxa"/>
         <w:left w:w="0" w:type="dxa"/>
@@ -2784,10 +2801,10 @@
   <a:themeElements>
     <a:clrScheme name="Office">
       <a:dk1>
-        <a:sysClr val="windowText" lastClr="31363B"/>
+        <a:sysClr val="windowText" lastClr="000000"/>
       </a:dk1>
       <a:lt1>
-        <a:sysClr val="window" lastClr="FCFCFC"/>
+        <a:sysClr val="window" lastClr="FFFFFF"/>
       </a:lt1>
       <a:dk2>
         <a:srgbClr val="44546A"/>

</xml_diff>